<commit_message>
Add: A lot of progression and notes since last time
</commit_message>
<xml_diff>
--- a/Week4Notes.docx
+++ b/Week4Notes.docx
@@ -40,6 +40,125 @@
           <w:lang w:val="en-US"/>
         </w:rPr>
       </w:pPr>
+      <w:r>
+        <w:rPr>
+          <w:rFonts w:hint="default" w:asciiTheme="minorAscii" w:hAnsiTheme="minorAscii"/>
+          <w:sz w:val="20"/>
+          <w:szCs w:val="20"/>
+          <w:lang w:val="en-US"/>
+        </w:rPr>
+        <w:t>Priority Queue Sort</w:t>
+      </w:r>
+    </w:p>
+    <w:p>
+      <w:pPr>
+        <w:rPr>
+          <w:rFonts w:hint="default" w:asciiTheme="minorAscii" w:hAnsiTheme="minorAscii"/>
+          <w:sz w:val="20"/>
+          <w:szCs w:val="20"/>
+          <w:lang w:val="en-US"/>
+        </w:rPr>
+      </w:pPr>
+      <w:r>
+        <w:rPr>
+          <w:rFonts w:hint="default" w:asciiTheme="minorAscii" w:hAnsiTheme="minorAscii"/>
+          <w:sz w:val="20"/>
+          <w:szCs w:val="20"/>
+          <w:lang w:val="en-US"/>
+        </w:rPr>
+        <w:t>Selection Sort</w:t>
+      </w:r>
+    </w:p>
+    <w:p>
+      <w:pPr>
+        <w:rPr>
+          <w:rFonts w:hint="default" w:asciiTheme="minorAscii" w:hAnsiTheme="minorAscii"/>
+          <w:sz w:val="20"/>
+          <w:szCs w:val="20"/>
+          <w:lang w:val="en-US"/>
+        </w:rPr>
+      </w:pPr>
+      <w:r>
+        <w:rPr>
+          <w:rFonts w:hint="default" w:asciiTheme="minorAscii" w:hAnsiTheme="minorAscii"/>
+          <w:sz w:val="20"/>
+          <w:szCs w:val="20"/>
+          <w:lang w:val="en-US"/>
+        </w:rPr>
+        <w:t>Insertion Sort</w:t>
+      </w:r>
+    </w:p>
+    <w:p>
+      <w:pPr>
+        <w:rPr>
+          <w:rFonts w:hint="default" w:asciiTheme="minorAscii" w:hAnsiTheme="minorAscii"/>
+          <w:sz w:val="20"/>
+          <w:szCs w:val="20"/>
+          <w:lang w:val="en-US"/>
+        </w:rPr>
+      </w:pPr>
+      <w:r>
+        <w:rPr>
+          <w:rFonts w:hint="default" w:asciiTheme="minorAscii" w:hAnsiTheme="minorAscii"/>
+          <w:sz w:val="20"/>
+          <w:szCs w:val="20"/>
+          <w:lang w:val="en-US"/>
+        </w:rPr>
+        <w:t>Heap Sort</w:t>
+      </w:r>
+    </w:p>
+    <w:p>
+      <w:pPr>
+        <w:rPr>
+          <w:rFonts w:hint="default" w:asciiTheme="minorAscii" w:hAnsiTheme="minorAscii"/>
+          <w:sz w:val="20"/>
+          <w:szCs w:val="20"/>
+          <w:lang w:val="en-US"/>
+        </w:rPr>
+      </w:pPr>
+      <w:r>
+        <w:rPr>
+          <w:rFonts w:hint="default" w:asciiTheme="minorAscii" w:hAnsiTheme="minorAscii"/>
+          <w:sz w:val="20"/>
+          <w:szCs w:val="20"/>
+          <w:lang w:val="en-US"/>
+        </w:rPr>
+        <w:t>Merge Sort</w:t>
+      </w:r>
+    </w:p>
+    <w:p>
+      <w:pPr>
+        <w:pBdr>
+          <w:bottom w:val="single" w:color="auto" w:sz="4" w:space="0"/>
+        </w:pBdr>
+        <w:rPr>
+          <w:rFonts w:hint="default" w:asciiTheme="minorAscii" w:hAnsiTheme="minorAscii"/>
+          <w:sz w:val="20"/>
+          <w:szCs w:val="20"/>
+          <w:lang w:val="en-US"/>
+        </w:rPr>
+      </w:pPr>
+      <w:r>
+        <w:rPr>
+          <w:rFonts w:hint="default" w:asciiTheme="minorAscii" w:hAnsiTheme="minorAscii"/>
+          <w:sz w:val="20"/>
+          <w:szCs w:val="20"/>
+          <w:lang w:val="en-US"/>
+        </w:rPr>
+        <w:t>Quick Sort</w:t>
+      </w:r>
+    </w:p>
+    <w:p>
+      <w:pPr>
+        <w:rPr>
+          <w:rFonts w:hint="default" w:asciiTheme="minorAscii" w:hAnsiTheme="minorAscii"/>
+          <w:sz w:val="20"/>
+          <w:szCs w:val="20"/>
+          <w:lang w:val="en-US"/>
+        </w:rPr>
+      </w:pPr>
+      <w:bookmarkStart w:id="0" w:name="_GoBack"/>
+      <w:bookmarkEnd w:id="0"/>
     </w:p>
     <w:p>
       <w:pPr>
@@ -281,18 +400,20 @@
     <w:p>
       <w:pPr>
         <w:numPr>
-          <w:numId w:val="0"/>
-        </w:numPr>
-        <w:rPr>
-          <w:rFonts w:hint="default" w:eastAsia="SimSun" w:cs="SimSun" w:asciiTheme="minorAscii" w:hAnsiTheme="minorAscii"/>
-          <w:sz w:val="20"/>
-          <w:szCs w:val="20"/>
-        </w:rPr>
-      </w:pPr>
-    </w:p>
-    <w:p>
-      <w:pPr>
-        <w:numPr>
+          <w:ilvl w:val="0"/>
+          <w:numId w:val="0"/>
+        </w:numPr>
+        <w:rPr>
+          <w:rFonts w:hint="default" w:eastAsia="SimSun" w:cs="SimSun" w:asciiTheme="minorAscii" w:hAnsiTheme="minorAscii"/>
+          <w:sz w:val="20"/>
+          <w:szCs w:val="20"/>
+        </w:rPr>
+      </w:pPr>
+    </w:p>
+    <w:p>
+      <w:pPr>
+        <w:numPr>
+          <w:ilvl w:val="0"/>
           <w:numId w:val="0"/>
         </w:numPr>
         <w:rPr>
@@ -340,19 +461,21 @@
     <w:p>
       <w:pPr>
         <w:numPr>
-          <w:numId w:val="0"/>
-        </w:numPr>
-        <w:rPr>
-          <w:rFonts w:hint="default" w:eastAsia="SimSun" w:cs="SimSun" w:asciiTheme="minorAscii" w:hAnsiTheme="minorAscii"/>
-          <w:sz w:val="20"/>
-          <w:szCs w:val="20"/>
-          <w:lang w:val="en-US"/>
-        </w:rPr>
-      </w:pPr>
-    </w:p>
-    <w:p>
-      <w:pPr>
-        <w:numPr>
+          <w:ilvl w:val="0"/>
+          <w:numId w:val="0"/>
+        </w:numPr>
+        <w:rPr>
+          <w:rFonts w:hint="default" w:eastAsia="SimSun" w:cs="SimSun" w:asciiTheme="minorAscii" w:hAnsiTheme="minorAscii"/>
+          <w:sz w:val="20"/>
+          <w:szCs w:val="20"/>
+          <w:lang w:val="en-US"/>
+        </w:rPr>
+      </w:pPr>
+    </w:p>
+    <w:p>
+      <w:pPr>
+        <w:numPr>
+          <w:ilvl w:val="0"/>
           <w:numId w:val="0"/>
         </w:numPr>
         <w:rPr>
@@ -413,30 +536,33 @@
     <w:p>
       <w:pPr>
         <w:numPr>
-          <w:numId w:val="0"/>
-        </w:numPr>
-        <w:rPr>
-          <w:rFonts w:hint="default" w:asciiTheme="minorAscii" w:hAnsiTheme="minorAscii"/>
-          <w:sz w:val="20"/>
-          <w:szCs w:val="20"/>
-        </w:rPr>
-      </w:pPr>
-    </w:p>
-    <w:p>
-      <w:pPr>
-        <w:numPr>
-          <w:numId w:val="0"/>
-        </w:numPr>
-        <w:rPr>
-          <w:rFonts w:hint="default" w:asciiTheme="minorAscii" w:hAnsiTheme="minorAscii"/>
-          <w:sz w:val="20"/>
-          <w:szCs w:val="20"/>
-        </w:rPr>
-      </w:pPr>
-    </w:p>
-    <w:p>
-      <w:pPr>
-        <w:numPr>
+          <w:ilvl w:val="0"/>
+          <w:numId w:val="0"/>
+        </w:numPr>
+        <w:rPr>
+          <w:rFonts w:hint="default" w:asciiTheme="minorAscii" w:hAnsiTheme="minorAscii"/>
+          <w:sz w:val="20"/>
+          <w:szCs w:val="20"/>
+        </w:rPr>
+      </w:pPr>
+    </w:p>
+    <w:p>
+      <w:pPr>
+        <w:numPr>
+          <w:ilvl w:val="0"/>
+          <w:numId w:val="0"/>
+        </w:numPr>
+        <w:rPr>
+          <w:rFonts w:hint="default" w:asciiTheme="minorAscii" w:hAnsiTheme="minorAscii"/>
+          <w:sz w:val="20"/>
+          <w:szCs w:val="20"/>
+        </w:rPr>
+      </w:pPr>
+    </w:p>
+    <w:p>
+      <w:pPr>
+        <w:numPr>
+          <w:ilvl w:val="0"/>
           <w:numId w:val="0"/>
         </w:numPr>
         <w:rPr>
@@ -459,19 +585,21 @@
     <w:p>
       <w:pPr>
         <w:numPr>
-          <w:numId w:val="0"/>
-        </w:numPr>
-        <w:rPr>
-          <w:rFonts w:hint="default" w:asciiTheme="minorAscii" w:hAnsiTheme="minorAscii"/>
-          <w:sz w:val="20"/>
-          <w:szCs w:val="20"/>
-          <w:lang w:val="en-US"/>
-        </w:rPr>
-      </w:pPr>
-    </w:p>
-    <w:p>
-      <w:pPr>
-        <w:numPr>
+          <w:ilvl w:val="0"/>
+          <w:numId w:val="0"/>
+        </w:numPr>
+        <w:rPr>
+          <w:rFonts w:hint="default" w:asciiTheme="minorAscii" w:hAnsiTheme="minorAscii"/>
+          <w:sz w:val="20"/>
+          <w:szCs w:val="20"/>
+          <w:lang w:val="en-US"/>
+        </w:rPr>
+      </w:pPr>
+    </w:p>
+    <w:p>
+      <w:pPr>
+        <w:numPr>
+          <w:ilvl w:val="0"/>
           <w:numId w:val="0"/>
         </w:numPr>
         <w:ind w:firstLine="420" w:firstLineChars="0"/>
@@ -513,19 +641,21 @@
     <w:p>
       <w:pPr>
         <w:numPr>
-          <w:numId w:val="0"/>
-        </w:numPr>
-        <w:rPr>
-          <w:rFonts w:hint="default" w:eastAsia="SimSun" w:cs="SimSun" w:asciiTheme="minorAscii" w:hAnsiTheme="minorAscii"/>
-          <w:sz w:val="20"/>
-          <w:szCs w:val="20"/>
-          <w:lang w:val="en-US"/>
-        </w:rPr>
-      </w:pPr>
-    </w:p>
-    <w:p>
-      <w:pPr>
-        <w:numPr>
+          <w:ilvl w:val="0"/>
+          <w:numId w:val="0"/>
+        </w:numPr>
+        <w:rPr>
+          <w:rFonts w:hint="default" w:eastAsia="SimSun" w:cs="SimSun" w:asciiTheme="minorAscii" w:hAnsiTheme="minorAscii"/>
+          <w:sz w:val="20"/>
+          <w:szCs w:val="20"/>
+          <w:lang w:val="en-US"/>
+        </w:rPr>
+      </w:pPr>
+    </w:p>
+    <w:p>
+      <w:pPr>
+        <w:numPr>
+          <w:ilvl w:val="0"/>
           <w:numId w:val="0"/>
         </w:numPr>
         <w:rPr>
@@ -587,32 +717,35 @@
     <w:p>
       <w:pPr>
         <w:numPr>
-          <w:numId w:val="0"/>
-        </w:numPr>
-        <w:rPr>
-          <w:rFonts w:hint="default" w:eastAsia="SimSun" w:cs="SimSun" w:asciiTheme="minorAscii" w:hAnsiTheme="minorAscii"/>
-          <w:sz w:val="20"/>
-          <w:szCs w:val="20"/>
-          <w:lang w:val="en-US"/>
-        </w:rPr>
-      </w:pPr>
-    </w:p>
-    <w:p>
-      <w:pPr>
-        <w:numPr>
-          <w:numId w:val="0"/>
-        </w:numPr>
-        <w:rPr>
-          <w:rFonts w:hint="default" w:eastAsia="SimSun" w:cs="SimSun" w:asciiTheme="minorAscii" w:hAnsiTheme="minorAscii"/>
-          <w:sz w:val="20"/>
-          <w:szCs w:val="20"/>
-          <w:lang w:val="en-US"/>
-        </w:rPr>
-      </w:pPr>
-    </w:p>
-    <w:p>
-      <w:pPr>
-        <w:numPr>
+          <w:ilvl w:val="0"/>
+          <w:numId w:val="0"/>
+        </w:numPr>
+        <w:rPr>
+          <w:rFonts w:hint="default" w:eastAsia="SimSun" w:cs="SimSun" w:asciiTheme="minorAscii" w:hAnsiTheme="minorAscii"/>
+          <w:sz w:val="20"/>
+          <w:szCs w:val="20"/>
+          <w:lang w:val="en-US"/>
+        </w:rPr>
+      </w:pPr>
+    </w:p>
+    <w:p>
+      <w:pPr>
+        <w:numPr>
+          <w:ilvl w:val="0"/>
+          <w:numId w:val="0"/>
+        </w:numPr>
+        <w:rPr>
+          <w:rFonts w:hint="default" w:eastAsia="SimSun" w:cs="SimSun" w:asciiTheme="minorAscii" w:hAnsiTheme="minorAscii"/>
+          <w:sz w:val="20"/>
+          <w:szCs w:val="20"/>
+          <w:lang w:val="en-US"/>
+        </w:rPr>
+      </w:pPr>
+    </w:p>
+    <w:p>
+      <w:pPr>
+        <w:numPr>
+          <w:ilvl w:val="0"/>
           <w:numId w:val="0"/>
         </w:numPr>
         <w:rPr>
@@ -652,32 +785,35 @@
     <w:p>
       <w:pPr>
         <w:numPr>
-          <w:numId w:val="0"/>
-        </w:numPr>
-        <w:rPr>
-          <w:rFonts w:hint="default" w:eastAsia="SimSun" w:cs="SimSun" w:asciiTheme="minorAscii" w:hAnsiTheme="minorAscii"/>
-          <w:sz w:val="20"/>
-          <w:szCs w:val="20"/>
-          <w:lang w:val="en-US"/>
-        </w:rPr>
-      </w:pPr>
-    </w:p>
-    <w:p>
-      <w:pPr>
-        <w:numPr>
-          <w:numId w:val="0"/>
-        </w:numPr>
-        <w:rPr>
-          <w:rFonts w:hint="default" w:eastAsia="SimSun" w:cs="SimSun" w:asciiTheme="minorAscii" w:hAnsiTheme="minorAscii"/>
-          <w:sz w:val="20"/>
-          <w:szCs w:val="20"/>
-          <w:lang w:val="en-US"/>
-        </w:rPr>
-      </w:pPr>
-    </w:p>
-    <w:p>
-      <w:pPr>
-        <w:numPr>
+          <w:ilvl w:val="0"/>
+          <w:numId w:val="0"/>
+        </w:numPr>
+        <w:rPr>
+          <w:rFonts w:hint="default" w:eastAsia="SimSun" w:cs="SimSun" w:asciiTheme="minorAscii" w:hAnsiTheme="minorAscii"/>
+          <w:sz w:val="20"/>
+          <w:szCs w:val="20"/>
+          <w:lang w:val="en-US"/>
+        </w:rPr>
+      </w:pPr>
+    </w:p>
+    <w:p>
+      <w:pPr>
+        <w:numPr>
+          <w:ilvl w:val="0"/>
+          <w:numId w:val="0"/>
+        </w:numPr>
+        <w:rPr>
+          <w:rFonts w:hint="default" w:eastAsia="SimSun" w:cs="SimSun" w:asciiTheme="minorAscii" w:hAnsiTheme="minorAscii"/>
+          <w:sz w:val="20"/>
+          <w:szCs w:val="20"/>
+          <w:lang w:val="en-US"/>
+        </w:rPr>
+      </w:pPr>
+    </w:p>
+    <w:p>
+      <w:pPr>
+        <w:numPr>
+          <w:ilvl w:val="0"/>
           <w:numId w:val="0"/>
         </w:numPr>
         <w:rPr>
@@ -700,19 +836,21 @@
     <w:p>
       <w:pPr>
         <w:numPr>
-          <w:numId w:val="0"/>
-        </w:numPr>
-        <w:rPr>
-          <w:rFonts w:hint="default" w:eastAsia="SimSun" w:cs="SimSun" w:asciiTheme="minorAscii" w:hAnsiTheme="minorAscii"/>
-          <w:sz w:val="20"/>
-          <w:szCs w:val="20"/>
-          <w:lang w:val="en-US"/>
-        </w:rPr>
-      </w:pPr>
-    </w:p>
-    <w:p>
-      <w:pPr>
-        <w:numPr>
+          <w:ilvl w:val="0"/>
+          <w:numId w:val="0"/>
+        </w:numPr>
+        <w:rPr>
+          <w:rFonts w:hint="default" w:eastAsia="SimSun" w:cs="SimSun" w:asciiTheme="minorAscii" w:hAnsiTheme="minorAscii"/>
+          <w:sz w:val="20"/>
+          <w:szCs w:val="20"/>
+          <w:lang w:val="en-US"/>
+        </w:rPr>
+      </w:pPr>
+    </w:p>
+    <w:p>
+      <w:pPr>
+        <w:numPr>
+          <w:ilvl w:val="0"/>
           <w:numId w:val="0"/>
         </w:numPr>
         <w:ind w:firstLine="420" w:firstLineChars="0"/>
@@ -754,20 +892,22 @@
     <w:p>
       <w:pPr>
         <w:numPr>
-          <w:numId w:val="0"/>
-        </w:numPr>
-        <w:ind w:firstLine="420" w:firstLineChars="0"/>
-        <w:rPr>
-          <w:rFonts w:hint="default" w:eastAsia="SimSun" w:cs="SimSun" w:asciiTheme="minorAscii" w:hAnsiTheme="minorAscii"/>
-          <w:sz w:val="20"/>
-          <w:szCs w:val="20"/>
-          <w:lang w:val="en-US"/>
-        </w:rPr>
-      </w:pPr>
-    </w:p>
-    <w:p>
-      <w:pPr>
-        <w:numPr>
+          <w:ilvl w:val="0"/>
+          <w:numId w:val="0"/>
+        </w:numPr>
+        <w:ind w:firstLine="420" w:firstLineChars="0"/>
+        <w:rPr>
+          <w:rFonts w:hint="default" w:eastAsia="SimSun" w:cs="SimSun" w:asciiTheme="minorAscii" w:hAnsiTheme="minorAscii"/>
+          <w:sz w:val="20"/>
+          <w:szCs w:val="20"/>
+          <w:lang w:val="en-US"/>
+        </w:rPr>
+      </w:pPr>
+    </w:p>
+    <w:p>
+      <w:pPr>
+        <w:numPr>
+          <w:ilvl w:val="0"/>
           <w:numId w:val="0"/>
         </w:numPr>
         <w:rPr>
@@ -828,30 +968,33 @@
     <w:p>
       <w:pPr>
         <w:numPr>
-          <w:numId w:val="0"/>
-        </w:numPr>
-        <w:rPr>
-          <w:rFonts w:hint="default" w:asciiTheme="minorAscii" w:hAnsiTheme="minorAscii"/>
-          <w:sz w:val="20"/>
-          <w:szCs w:val="20"/>
-        </w:rPr>
-      </w:pPr>
-    </w:p>
-    <w:p>
-      <w:pPr>
-        <w:numPr>
-          <w:numId w:val="0"/>
-        </w:numPr>
-        <w:rPr>
-          <w:rFonts w:hint="default" w:asciiTheme="minorAscii" w:hAnsiTheme="minorAscii"/>
-          <w:sz w:val="20"/>
-          <w:szCs w:val="20"/>
-        </w:rPr>
-      </w:pPr>
-    </w:p>
-    <w:p>
-      <w:pPr>
-        <w:numPr>
+          <w:ilvl w:val="0"/>
+          <w:numId w:val="0"/>
+        </w:numPr>
+        <w:rPr>
+          <w:rFonts w:hint="default" w:asciiTheme="minorAscii" w:hAnsiTheme="minorAscii"/>
+          <w:sz w:val="20"/>
+          <w:szCs w:val="20"/>
+        </w:rPr>
+      </w:pPr>
+    </w:p>
+    <w:p>
+      <w:pPr>
+        <w:numPr>
+          <w:ilvl w:val="0"/>
+          <w:numId w:val="0"/>
+        </w:numPr>
+        <w:rPr>
+          <w:rFonts w:hint="default" w:asciiTheme="minorAscii" w:hAnsiTheme="minorAscii"/>
+          <w:sz w:val="20"/>
+          <w:szCs w:val="20"/>
+        </w:rPr>
+      </w:pPr>
+    </w:p>
+    <w:p>
+      <w:pPr>
+        <w:numPr>
+          <w:ilvl w:val="0"/>
           <w:numId w:val="0"/>
         </w:numPr>
         <w:rPr>
@@ -874,32 +1017,35 @@
     <w:p>
       <w:pPr>
         <w:numPr>
-          <w:numId w:val="0"/>
-        </w:numPr>
-        <w:rPr>
-          <w:rFonts w:hint="default" w:asciiTheme="minorAscii" w:hAnsiTheme="minorAscii"/>
-          <w:sz w:val="20"/>
-          <w:szCs w:val="20"/>
-          <w:lang w:val="en-US"/>
-        </w:rPr>
-      </w:pPr>
-    </w:p>
-    <w:p>
-      <w:pPr>
-        <w:numPr>
-          <w:numId w:val="0"/>
-        </w:numPr>
-        <w:rPr>
-          <w:rFonts w:hint="default" w:asciiTheme="minorAscii" w:hAnsiTheme="minorAscii"/>
-          <w:sz w:val="20"/>
-          <w:szCs w:val="20"/>
-          <w:lang w:val="en-US"/>
-        </w:rPr>
-      </w:pPr>
-    </w:p>
-    <w:p>
-      <w:pPr>
-        <w:numPr>
+          <w:ilvl w:val="0"/>
+          <w:numId w:val="0"/>
+        </w:numPr>
+        <w:rPr>
+          <w:rFonts w:hint="default" w:asciiTheme="minorAscii" w:hAnsiTheme="minorAscii"/>
+          <w:sz w:val="20"/>
+          <w:szCs w:val="20"/>
+          <w:lang w:val="en-US"/>
+        </w:rPr>
+      </w:pPr>
+    </w:p>
+    <w:p>
+      <w:pPr>
+        <w:numPr>
+          <w:ilvl w:val="0"/>
+          <w:numId w:val="0"/>
+        </w:numPr>
+        <w:rPr>
+          <w:rFonts w:hint="default" w:asciiTheme="minorAscii" w:hAnsiTheme="minorAscii"/>
+          <w:sz w:val="20"/>
+          <w:szCs w:val="20"/>
+          <w:lang w:val="en-US"/>
+        </w:rPr>
+      </w:pPr>
+    </w:p>
+    <w:p>
+      <w:pPr>
+        <w:numPr>
+          <w:ilvl w:val="0"/>
           <w:numId w:val="0"/>
         </w:numPr>
         <w:rPr>
@@ -922,19 +1068,21 @@
     <w:p>
       <w:pPr>
         <w:numPr>
-          <w:numId w:val="0"/>
-        </w:numPr>
-        <w:rPr>
-          <w:rFonts w:hint="default" w:asciiTheme="minorAscii" w:hAnsiTheme="minorAscii"/>
-          <w:sz w:val="20"/>
-          <w:szCs w:val="20"/>
-          <w:lang w:val="en-US"/>
-        </w:rPr>
-      </w:pPr>
-    </w:p>
-    <w:p>
-      <w:pPr>
-        <w:numPr>
+          <w:ilvl w:val="0"/>
+          <w:numId w:val="0"/>
+        </w:numPr>
+        <w:rPr>
+          <w:rFonts w:hint="default" w:asciiTheme="minorAscii" w:hAnsiTheme="minorAscii"/>
+          <w:sz w:val="20"/>
+          <w:szCs w:val="20"/>
+          <w:lang w:val="en-US"/>
+        </w:rPr>
+      </w:pPr>
+    </w:p>
+    <w:p>
+      <w:pPr>
+        <w:numPr>
+          <w:ilvl w:val="0"/>
           <w:numId w:val="0"/>
         </w:numPr>
         <w:ind w:firstLine="420" w:firstLineChars="0"/>
@@ -965,19 +1113,21 @@
     <w:p>
       <w:pPr>
         <w:numPr>
-          <w:numId w:val="0"/>
-        </w:numPr>
-        <w:ind w:firstLine="420" w:firstLineChars="0"/>
-        <w:rPr>
-          <w:rFonts w:hint="default" w:eastAsia="SimSun" w:cs="SimSun" w:asciiTheme="minorAscii" w:hAnsiTheme="minorAscii"/>
-          <w:sz w:val="20"/>
-          <w:szCs w:val="20"/>
-        </w:rPr>
-      </w:pPr>
-    </w:p>
-    <w:p>
-      <w:pPr>
-        <w:numPr>
+          <w:ilvl w:val="0"/>
+          <w:numId w:val="0"/>
+        </w:numPr>
+        <w:ind w:firstLine="420" w:firstLineChars="0"/>
+        <w:rPr>
+          <w:rFonts w:hint="default" w:eastAsia="SimSun" w:cs="SimSun" w:asciiTheme="minorAscii" w:hAnsiTheme="minorAscii"/>
+          <w:sz w:val="20"/>
+          <w:szCs w:val="20"/>
+        </w:rPr>
+      </w:pPr>
+    </w:p>
+    <w:p>
+      <w:pPr>
+        <w:numPr>
+          <w:ilvl w:val="0"/>
           <w:numId w:val="0"/>
         </w:numPr>
         <w:ind w:firstLine="420" w:firstLineChars="0"/>
@@ -1060,6 +1210,7 @@
     <w:p>
       <w:pPr>
         <w:numPr>
+          <w:ilvl w:val="0"/>
           <w:numId w:val="0"/>
         </w:numPr>
         <w:ind w:firstLine="420" w:firstLineChars="0"/>
@@ -1133,20 +1284,22 @@
     <w:p>
       <w:pPr>
         <w:numPr>
-          <w:numId w:val="0"/>
-        </w:numPr>
-        <w:ind w:firstLine="420" w:firstLineChars="0"/>
-        <w:rPr>
-          <w:rFonts w:hint="default" w:eastAsia="SimSun" w:cs="SimSun" w:asciiTheme="minorAscii" w:hAnsiTheme="minorAscii"/>
-          <w:sz w:val="20"/>
-          <w:szCs w:val="20"/>
-          <w:lang w:val="en-US"/>
-        </w:rPr>
-      </w:pPr>
-    </w:p>
-    <w:p>
-      <w:pPr>
-        <w:numPr>
+          <w:ilvl w:val="0"/>
+          <w:numId w:val="0"/>
+        </w:numPr>
+        <w:ind w:firstLine="420" w:firstLineChars="0"/>
+        <w:rPr>
+          <w:rFonts w:hint="default" w:eastAsia="SimSun" w:cs="SimSun" w:asciiTheme="minorAscii" w:hAnsiTheme="minorAscii"/>
+          <w:sz w:val="20"/>
+          <w:szCs w:val="20"/>
+          <w:lang w:val="en-US"/>
+        </w:rPr>
+      </w:pPr>
+    </w:p>
+    <w:p>
+      <w:pPr>
+        <w:numPr>
+          <w:ilvl w:val="0"/>
           <w:numId w:val="0"/>
         </w:numPr>
         <w:rPr>
@@ -1207,31 +1360,34 @@
     <w:p>
       <w:pPr>
         <w:numPr>
-          <w:numId w:val="0"/>
-        </w:numPr>
-        <w:rPr>
-          <w:rFonts w:hint="default" w:asciiTheme="minorAscii" w:hAnsiTheme="minorAscii"/>
-          <w:sz w:val="20"/>
-          <w:szCs w:val="20"/>
-        </w:rPr>
-      </w:pPr>
-    </w:p>
-    <w:p>
-      <w:pPr>
-        <w:numPr>
-          <w:numId w:val="0"/>
-        </w:numPr>
-        <w:rPr>
-          <w:rFonts w:hint="default" w:asciiTheme="minorAscii" w:hAnsiTheme="minorAscii"/>
-          <w:sz w:val="20"/>
-          <w:szCs w:val="20"/>
-          <w:lang w:val="en-US"/>
-        </w:rPr>
-      </w:pPr>
-    </w:p>
-    <w:p>
-      <w:pPr>
-        <w:numPr>
+          <w:ilvl w:val="0"/>
+          <w:numId w:val="0"/>
+        </w:numPr>
+        <w:rPr>
+          <w:rFonts w:hint="default" w:asciiTheme="minorAscii" w:hAnsiTheme="minorAscii"/>
+          <w:sz w:val="20"/>
+          <w:szCs w:val="20"/>
+        </w:rPr>
+      </w:pPr>
+    </w:p>
+    <w:p>
+      <w:pPr>
+        <w:numPr>
+          <w:ilvl w:val="0"/>
+          <w:numId w:val="0"/>
+        </w:numPr>
+        <w:rPr>
+          <w:rFonts w:hint="default" w:asciiTheme="minorAscii" w:hAnsiTheme="minorAscii"/>
+          <w:sz w:val="20"/>
+          <w:szCs w:val="20"/>
+          <w:lang w:val="en-US"/>
+        </w:rPr>
+      </w:pPr>
+    </w:p>
+    <w:p>
+      <w:pPr>
+        <w:numPr>
+          <w:ilvl w:val="0"/>
           <w:numId w:val="0"/>
         </w:numPr>
         <w:rPr>
@@ -1252,18 +1408,20 @@
     <w:p>
       <w:pPr>
         <w:numPr>
-          <w:numId w:val="0"/>
-        </w:numPr>
-        <w:rPr>
-          <w:rFonts w:hint="default" w:eastAsia="SimSun" w:cs="SimSun" w:asciiTheme="minorAscii" w:hAnsiTheme="minorAscii"/>
-          <w:sz w:val="20"/>
-          <w:szCs w:val="20"/>
-        </w:rPr>
-      </w:pPr>
-    </w:p>
-    <w:p>
-      <w:pPr>
-        <w:numPr>
+          <w:ilvl w:val="0"/>
+          <w:numId w:val="0"/>
+        </w:numPr>
+        <w:rPr>
+          <w:rFonts w:hint="default" w:eastAsia="SimSun" w:cs="SimSun" w:asciiTheme="minorAscii" w:hAnsiTheme="minorAscii"/>
+          <w:sz w:val="20"/>
+          <w:szCs w:val="20"/>
+        </w:rPr>
+      </w:pPr>
+    </w:p>
+    <w:p>
+      <w:pPr>
+        <w:numPr>
+          <w:ilvl w:val="0"/>
           <w:numId w:val="0"/>
         </w:numPr>
         <w:ind w:firstLine="420" w:firstLineChars="0"/>
@@ -1372,18 +1530,20 @@
     <w:p>
       <w:pPr>
         <w:numPr>
-          <w:numId w:val="0"/>
-        </w:numPr>
-        <w:rPr>
-          <w:rFonts w:hint="default" w:eastAsia="SimSun" w:cs="SimSun" w:asciiTheme="minorAscii" w:hAnsiTheme="minorAscii"/>
-          <w:sz w:val="20"/>
-          <w:szCs w:val="20"/>
-        </w:rPr>
-      </w:pPr>
-    </w:p>
-    <w:p>
-      <w:pPr>
-        <w:numPr>
+          <w:ilvl w:val="0"/>
+          <w:numId w:val="0"/>
+        </w:numPr>
+        <w:rPr>
+          <w:rFonts w:hint="default" w:eastAsia="SimSun" w:cs="SimSun" w:asciiTheme="minorAscii" w:hAnsiTheme="minorAscii"/>
+          <w:sz w:val="20"/>
+          <w:szCs w:val="20"/>
+        </w:rPr>
+      </w:pPr>
+    </w:p>
+    <w:p>
+      <w:pPr>
+        <w:numPr>
+          <w:ilvl w:val="0"/>
           <w:numId w:val="0"/>
         </w:numPr>
         <w:rPr>
@@ -1413,18 +1573,20 @@
     <w:p>
       <w:pPr>
         <w:numPr>
-          <w:numId w:val="0"/>
-        </w:numPr>
-        <w:rPr>
-          <w:rFonts w:hint="default" w:eastAsia="SimSun" w:cs="SimSun" w:asciiTheme="minorAscii" w:hAnsiTheme="minorAscii"/>
-          <w:sz w:val="20"/>
-          <w:szCs w:val="20"/>
-        </w:rPr>
-      </w:pPr>
-    </w:p>
-    <w:p>
-      <w:pPr>
-        <w:numPr>
+          <w:ilvl w:val="0"/>
+          <w:numId w:val="0"/>
+        </w:numPr>
+        <w:rPr>
+          <w:rFonts w:hint="default" w:eastAsia="SimSun" w:cs="SimSun" w:asciiTheme="minorAscii" w:hAnsiTheme="minorAscii"/>
+          <w:sz w:val="20"/>
+          <w:szCs w:val="20"/>
+        </w:rPr>
+      </w:pPr>
+    </w:p>
+    <w:p>
+      <w:pPr>
+        <w:numPr>
+          <w:ilvl w:val="0"/>
           <w:numId w:val="0"/>
         </w:numPr>
         <w:rPr>
@@ -1485,6 +1647,7 @@
     <w:p>
       <w:pPr>
         <w:numPr>
+          <w:ilvl w:val="0"/>
           <w:numId w:val="0"/>
         </w:numPr>
         <w:pBdr>
@@ -1500,6 +1663,7 @@
     <w:p>
       <w:pPr>
         <w:numPr>
+          <w:ilvl w:val="0"/>
           <w:numId w:val="0"/>
         </w:numPr>
         <w:pBdr>
@@ -1515,19 +1679,21 @@
     <w:p>
       <w:pPr>
         <w:numPr>
-          <w:numId w:val="0"/>
-        </w:numPr>
-        <w:rPr>
-          <w:rFonts w:hint="default" w:asciiTheme="minorAscii" w:hAnsiTheme="minorAscii"/>
-          <w:sz w:val="20"/>
-          <w:szCs w:val="20"/>
-          <w:lang w:val="en-US"/>
-        </w:rPr>
-      </w:pPr>
-    </w:p>
-    <w:p>
-      <w:pPr>
-        <w:numPr>
+          <w:ilvl w:val="0"/>
+          <w:numId w:val="0"/>
+        </w:numPr>
+        <w:rPr>
+          <w:rFonts w:hint="default" w:asciiTheme="minorAscii" w:hAnsiTheme="minorAscii"/>
+          <w:sz w:val="20"/>
+          <w:szCs w:val="20"/>
+          <w:lang w:val="en-US"/>
+        </w:rPr>
+      </w:pPr>
+    </w:p>
+    <w:p>
+      <w:pPr>
+        <w:numPr>
+          <w:ilvl w:val="0"/>
           <w:numId w:val="0"/>
         </w:numPr>
         <w:rPr>
@@ -1550,19 +1716,21 @@
     <w:p>
       <w:pPr>
         <w:numPr>
-          <w:numId w:val="0"/>
-        </w:numPr>
-        <w:rPr>
-          <w:rFonts w:hint="default" w:asciiTheme="minorAscii" w:hAnsiTheme="minorAscii"/>
-          <w:sz w:val="20"/>
-          <w:szCs w:val="20"/>
-          <w:lang w:val="en-US"/>
-        </w:rPr>
-      </w:pPr>
-    </w:p>
-    <w:p>
-      <w:pPr>
-        <w:numPr>
+          <w:ilvl w:val="0"/>
+          <w:numId w:val="0"/>
+        </w:numPr>
+        <w:rPr>
+          <w:rFonts w:hint="default" w:asciiTheme="minorAscii" w:hAnsiTheme="minorAscii"/>
+          <w:sz w:val="20"/>
+          <w:szCs w:val="20"/>
+          <w:lang w:val="en-US"/>
+        </w:rPr>
+      </w:pPr>
+    </w:p>
+    <w:p>
+      <w:pPr>
+        <w:numPr>
+          <w:ilvl w:val="0"/>
           <w:numId w:val="0"/>
         </w:numPr>
         <w:rPr>
@@ -1667,18 +1835,20 @@
     <w:p>
       <w:pPr>
         <w:numPr>
-          <w:numId w:val="0"/>
-        </w:numPr>
-        <w:rPr>
-          <w:rFonts w:hint="default" w:eastAsia="SimSun" w:cs="SimSun" w:asciiTheme="minorAscii" w:hAnsiTheme="minorAscii"/>
-          <w:sz w:val="20"/>
-          <w:szCs w:val="20"/>
-        </w:rPr>
-      </w:pPr>
-    </w:p>
-    <w:p>
-      <w:pPr>
-        <w:numPr>
+          <w:ilvl w:val="0"/>
+          <w:numId w:val="0"/>
+        </w:numPr>
+        <w:rPr>
+          <w:rFonts w:hint="default" w:eastAsia="SimSun" w:cs="SimSun" w:asciiTheme="minorAscii" w:hAnsiTheme="minorAscii"/>
+          <w:sz w:val="20"/>
+          <w:szCs w:val="20"/>
+        </w:rPr>
+      </w:pPr>
+    </w:p>
+    <w:p>
+      <w:pPr>
+        <w:numPr>
+          <w:ilvl w:val="0"/>
           <w:numId w:val="0"/>
         </w:numPr>
         <w:rPr>
@@ -1799,18 +1969,20 @@
     <w:p>
       <w:pPr>
         <w:numPr>
-          <w:numId w:val="0"/>
-        </w:numPr>
-        <w:rPr>
-          <w:rFonts w:hint="default" w:eastAsia="SimSun" w:cs="SimSun" w:asciiTheme="minorAscii" w:hAnsiTheme="minorAscii"/>
-          <w:sz w:val="20"/>
-          <w:szCs w:val="20"/>
-        </w:rPr>
-      </w:pPr>
-    </w:p>
-    <w:p>
-      <w:pPr>
-        <w:numPr>
+          <w:ilvl w:val="0"/>
+          <w:numId w:val="0"/>
+        </w:numPr>
+        <w:rPr>
+          <w:rFonts w:hint="default" w:eastAsia="SimSun" w:cs="SimSun" w:asciiTheme="minorAscii" w:hAnsiTheme="minorAscii"/>
+          <w:sz w:val="20"/>
+          <w:szCs w:val="20"/>
+        </w:rPr>
+      </w:pPr>
+    </w:p>
+    <w:p>
+      <w:pPr>
+        <w:numPr>
+          <w:ilvl w:val="0"/>
           <w:numId w:val="0"/>
         </w:numPr>
         <w:rPr>
@@ -1833,19 +2005,21 @@
     <w:p>
       <w:pPr>
         <w:numPr>
-          <w:numId w:val="0"/>
-        </w:numPr>
-        <w:rPr>
-          <w:rFonts w:hint="default" w:eastAsia="SimSun" w:cs="SimSun" w:asciiTheme="minorAscii" w:hAnsiTheme="minorAscii"/>
-          <w:sz w:val="20"/>
-          <w:szCs w:val="20"/>
-          <w:lang w:val="en-US"/>
-        </w:rPr>
-      </w:pPr>
-    </w:p>
-    <w:p>
-      <w:pPr>
-        <w:numPr>
+          <w:ilvl w:val="0"/>
+          <w:numId w:val="0"/>
+        </w:numPr>
+        <w:rPr>
+          <w:rFonts w:hint="default" w:eastAsia="SimSun" w:cs="SimSun" w:asciiTheme="minorAscii" w:hAnsiTheme="minorAscii"/>
+          <w:sz w:val="20"/>
+          <w:szCs w:val="20"/>
+          <w:lang w:val="en-US"/>
+        </w:rPr>
+      </w:pPr>
+    </w:p>
+    <w:p>
+      <w:pPr>
+        <w:numPr>
+          <w:ilvl w:val="0"/>
           <w:numId w:val="0"/>
         </w:numPr>
         <w:rPr>
@@ -1906,31 +2080,34 @@
     <w:p>
       <w:pPr>
         <w:numPr>
-          <w:numId w:val="0"/>
-        </w:numPr>
-        <w:rPr>
-          <w:rFonts w:hint="default" w:asciiTheme="minorAscii" w:hAnsiTheme="minorAscii"/>
-          <w:sz w:val="20"/>
-          <w:szCs w:val="20"/>
-        </w:rPr>
-      </w:pPr>
-    </w:p>
-    <w:p>
-      <w:pPr>
-        <w:numPr>
-          <w:numId w:val="0"/>
-        </w:numPr>
-        <w:rPr>
-          <w:rFonts w:hint="default" w:asciiTheme="minorAscii" w:hAnsiTheme="minorAscii"/>
-          <w:sz w:val="20"/>
-          <w:szCs w:val="20"/>
-          <w:lang w:val="en-US"/>
-        </w:rPr>
-      </w:pPr>
-    </w:p>
-    <w:p>
-      <w:pPr>
-        <w:numPr>
+          <w:ilvl w:val="0"/>
+          <w:numId w:val="0"/>
+        </w:numPr>
+        <w:rPr>
+          <w:rFonts w:hint="default" w:asciiTheme="minorAscii" w:hAnsiTheme="minorAscii"/>
+          <w:sz w:val="20"/>
+          <w:szCs w:val="20"/>
+        </w:rPr>
+      </w:pPr>
+    </w:p>
+    <w:p>
+      <w:pPr>
+        <w:numPr>
+          <w:ilvl w:val="0"/>
+          <w:numId w:val="0"/>
+        </w:numPr>
+        <w:rPr>
+          <w:rFonts w:hint="default" w:asciiTheme="minorAscii" w:hAnsiTheme="minorAscii"/>
+          <w:sz w:val="20"/>
+          <w:szCs w:val="20"/>
+          <w:lang w:val="en-US"/>
+        </w:rPr>
+      </w:pPr>
+    </w:p>
+    <w:p>
+      <w:pPr>
+        <w:numPr>
+          <w:ilvl w:val="0"/>
           <w:numId w:val="0"/>
         </w:numPr>
         <w:rPr>
@@ -1951,18 +2128,20 @@
     <w:p>
       <w:pPr>
         <w:numPr>
-          <w:numId w:val="0"/>
-        </w:numPr>
-        <w:rPr>
-          <w:rFonts w:hint="default" w:eastAsia="SimSun" w:cs="SimSun" w:asciiTheme="minorAscii" w:hAnsiTheme="minorAscii"/>
-          <w:sz w:val="20"/>
-          <w:szCs w:val="20"/>
-        </w:rPr>
-      </w:pPr>
-    </w:p>
-    <w:p>
-      <w:pPr>
-        <w:numPr>
+          <w:ilvl w:val="0"/>
+          <w:numId w:val="0"/>
+        </w:numPr>
+        <w:rPr>
+          <w:rFonts w:hint="default" w:eastAsia="SimSun" w:cs="SimSun" w:asciiTheme="minorAscii" w:hAnsiTheme="minorAscii"/>
+          <w:sz w:val="20"/>
+          <w:szCs w:val="20"/>
+        </w:rPr>
+      </w:pPr>
+    </w:p>
+    <w:p>
+      <w:pPr>
+        <w:numPr>
+          <w:ilvl w:val="0"/>
           <w:numId w:val="0"/>
         </w:numPr>
         <w:rPr>
@@ -2023,18 +2202,20 @@
     <w:p>
       <w:pPr>
         <w:numPr>
-          <w:numId w:val="0"/>
-        </w:numPr>
-        <w:rPr>
-          <w:rFonts w:hint="default" w:asciiTheme="minorAscii" w:hAnsiTheme="minorAscii"/>
-          <w:sz w:val="20"/>
-          <w:szCs w:val="20"/>
-        </w:rPr>
-      </w:pPr>
-    </w:p>
-    <w:p>
-      <w:pPr>
-        <w:numPr>
+          <w:ilvl w:val="0"/>
+          <w:numId w:val="0"/>
+        </w:numPr>
+        <w:rPr>
+          <w:rFonts w:hint="default" w:asciiTheme="minorAscii" w:hAnsiTheme="minorAscii"/>
+          <w:sz w:val="20"/>
+          <w:szCs w:val="20"/>
+        </w:rPr>
+      </w:pPr>
+    </w:p>
+    <w:p>
+      <w:pPr>
+        <w:numPr>
+          <w:ilvl w:val="0"/>
           <w:numId w:val="0"/>
         </w:numPr>
         <w:rPr>
@@ -2095,18 +2276,20 @@
     <w:p>
       <w:pPr>
         <w:numPr>
-          <w:numId w:val="0"/>
-        </w:numPr>
-        <w:rPr>
-          <w:rFonts w:hint="default" w:asciiTheme="minorAscii" w:hAnsiTheme="minorAscii"/>
-          <w:sz w:val="20"/>
-          <w:szCs w:val="20"/>
-        </w:rPr>
-      </w:pPr>
-    </w:p>
-    <w:p>
-      <w:pPr>
-        <w:numPr>
+          <w:ilvl w:val="0"/>
+          <w:numId w:val="0"/>
+        </w:numPr>
+        <w:rPr>
+          <w:rFonts w:hint="default" w:asciiTheme="minorAscii" w:hAnsiTheme="minorAscii"/>
+          <w:sz w:val="20"/>
+          <w:szCs w:val="20"/>
+        </w:rPr>
+      </w:pPr>
+    </w:p>
+    <w:p>
+      <w:pPr>
+        <w:numPr>
+          <w:ilvl w:val="0"/>
           <w:numId w:val="0"/>
         </w:numPr>
         <w:rPr>
@@ -2129,19 +2312,21 @@
     <w:p>
       <w:pPr>
         <w:numPr>
-          <w:numId w:val="0"/>
-        </w:numPr>
-        <w:rPr>
-          <w:rFonts w:hint="default" w:asciiTheme="minorAscii" w:hAnsiTheme="minorAscii"/>
-          <w:sz w:val="20"/>
-          <w:szCs w:val="20"/>
-          <w:lang w:val="en-US"/>
-        </w:rPr>
-      </w:pPr>
-    </w:p>
-    <w:p>
-      <w:pPr>
-        <w:numPr>
+          <w:ilvl w:val="0"/>
+          <w:numId w:val="0"/>
+        </w:numPr>
+        <w:rPr>
+          <w:rFonts w:hint="default" w:asciiTheme="minorAscii" w:hAnsiTheme="minorAscii"/>
+          <w:sz w:val="20"/>
+          <w:szCs w:val="20"/>
+          <w:lang w:val="en-US"/>
+        </w:rPr>
+      </w:pPr>
+    </w:p>
+    <w:p>
+      <w:pPr>
+        <w:numPr>
+          <w:ilvl w:val="0"/>
           <w:numId w:val="0"/>
         </w:numPr>
         <w:rPr>
@@ -2202,30 +2387,33 @@
     <w:p>
       <w:pPr>
         <w:numPr>
-          <w:numId w:val="0"/>
-        </w:numPr>
-        <w:rPr>
-          <w:rFonts w:hint="default" w:asciiTheme="minorAscii" w:hAnsiTheme="minorAscii"/>
-          <w:sz w:val="20"/>
-          <w:szCs w:val="20"/>
-        </w:rPr>
-      </w:pPr>
-    </w:p>
-    <w:p>
-      <w:pPr>
-        <w:numPr>
-          <w:numId w:val="0"/>
-        </w:numPr>
-        <w:rPr>
-          <w:rFonts w:hint="default" w:asciiTheme="minorAscii" w:hAnsiTheme="minorAscii"/>
-          <w:sz w:val="20"/>
-          <w:szCs w:val="20"/>
-        </w:rPr>
-      </w:pPr>
-    </w:p>
-    <w:p>
-      <w:pPr>
-        <w:numPr>
+          <w:ilvl w:val="0"/>
+          <w:numId w:val="0"/>
+        </w:numPr>
+        <w:rPr>
+          <w:rFonts w:hint="default" w:asciiTheme="minorAscii" w:hAnsiTheme="minorAscii"/>
+          <w:sz w:val="20"/>
+          <w:szCs w:val="20"/>
+        </w:rPr>
+      </w:pPr>
+    </w:p>
+    <w:p>
+      <w:pPr>
+        <w:numPr>
+          <w:ilvl w:val="0"/>
+          <w:numId w:val="0"/>
+        </w:numPr>
+        <w:rPr>
+          <w:rFonts w:hint="default" w:asciiTheme="minorAscii" w:hAnsiTheme="minorAscii"/>
+          <w:sz w:val="20"/>
+          <w:szCs w:val="20"/>
+        </w:rPr>
+      </w:pPr>
+    </w:p>
+    <w:p>
+      <w:pPr>
+        <w:numPr>
+          <w:ilvl w:val="0"/>
           <w:numId w:val="0"/>
         </w:numPr>
         <w:rPr>
@@ -2246,18 +2434,20 @@
     <w:p>
       <w:pPr>
         <w:numPr>
-          <w:numId w:val="0"/>
-        </w:numPr>
-        <w:rPr>
-          <w:rFonts w:hint="default" w:eastAsia="SimSun" w:cs="SimSun" w:asciiTheme="minorAscii" w:hAnsiTheme="minorAscii"/>
-          <w:sz w:val="20"/>
-          <w:szCs w:val="20"/>
-        </w:rPr>
-      </w:pPr>
-    </w:p>
-    <w:p>
-      <w:pPr>
-        <w:numPr>
+          <w:ilvl w:val="0"/>
+          <w:numId w:val="0"/>
+        </w:numPr>
+        <w:rPr>
+          <w:rFonts w:hint="default" w:eastAsia="SimSun" w:cs="SimSun" w:asciiTheme="minorAscii" w:hAnsiTheme="minorAscii"/>
+          <w:sz w:val="20"/>
+          <w:szCs w:val="20"/>
+        </w:rPr>
+      </w:pPr>
+    </w:p>
+    <w:p>
+      <w:pPr>
+        <w:numPr>
+          <w:ilvl w:val="0"/>
           <w:numId w:val="0"/>
         </w:numPr>
         <w:ind w:firstLine="420" w:firstLineChars="0"/>
@@ -2289,20 +2479,22 @@
     <w:p>
       <w:pPr>
         <w:numPr>
-          <w:numId w:val="0"/>
-        </w:numPr>
-        <w:ind w:firstLine="420" w:firstLineChars="0"/>
-        <w:rPr>
-          <w:rFonts w:hint="default" w:eastAsia="SimSun" w:cs="SimSun" w:asciiTheme="minorAscii" w:hAnsiTheme="minorAscii"/>
-          <w:sz w:val="20"/>
-          <w:szCs w:val="20"/>
-          <w:lang w:val="en-US"/>
-        </w:rPr>
-      </w:pPr>
-    </w:p>
-    <w:p>
-      <w:pPr>
-        <w:numPr>
+          <w:ilvl w:val="0"/>
+          <w:numId w:val="0"/>
+        </w:numPr>
+        <w:ind w:firstLine="420" w:firstLineChars="0"/>
+        <w:rPr>
+          <w:rFonts w:hint="default" w:eastAsia="SimSun" w:cs="SimSun" w:asciiTheme="minorAscii" w:hAnsiTheme="minorAscii"/>
+          <w:sz w:val="20"/>
+          <w:szCs w:val="20"/>
+          <w:lang w:val="en-US"/>
+        </w:rPr>
+      </w:pPr>
+    </w:p>
+    <w:p>
+      <w:pPr>
+        <w:numPr>
+          <w:ilvl w:val="0"/>
           <w:numId w:val="0"/>
         </w:numPr>
         <w:rPr>
@@ -2363,30 +2555,33 @@
     <w:p>
       <w:pPr>
         <w:numPr>
-          <w:numId w:val="0"/>
-        </w:numPr>
-        <w:rPr>
-          <w:rFonts w:hint="default" w:asciiTheme="minorAscii" w:hAnsiTheme="minorAscii"/>
-          <w:sz w:val="20"/>
-          <w:szCs w:val="20"/>
-        </w:rPr>
-      </w:pPr>
-    </w:p>
-    <w:p>
-      <w:pPr>
-        <w:numPr>
-          <w:numId w:val="0"/>
-        </w:numPr>
-        <w:rPr>
-          <w:rFonts w:hint="default" w:asciiTheme="minorAscii" w:hAnsiTheme="minorAscii"/>
-          <w:sz w:val="20"/>
-          <w:szCs w:val="20"/>
-        </w:rPr>
-      </w:pPr>
-    </w:p>
-    <w:p>
-      <w:pPr>
-        <w:numPr>
+          <w:ilvl w:val="0"/>
+          <w:numId w:val="0"/>
+        </w:numPr>
+        <w:rPr>
+          <w:rFonts w:hint="default" w:asciiTheme="minorAscii" w:hAnsiTheme="minorAscii"/>
+          <w:sz w:val="20"/>
+          <w:szCs w:val="20"/>
+        </w:rPr>
+      </w:pPr>
+    </w:p>
+    <w:p>
+      <w:pPr>
+        <w:numPr>
+          <w:ilvl w:val="0"/>
+          <w:numId w:val="0"/>
+        </w:numPr>
+        <w:rPr>
+          <w:rFonts w:hint="default" w:asciiTheme="minorAscii" w:hAnsiTheme="minorAscii"/>
+          <w:sz w:val="20"/>
+          <w:szCs w:val="20"/>
+        </w:rPr>
+      </w:pPr>
+    </w:p>
+    <w:p>
+      <w:pPr>
+        <w:numPr>
+          <w:ilvl w:val="0"/>
           <w:numId w:val="0"/>
         </w:numPr>
         <w:rPr>
@@ -2407,18 +2602,20 @@
     <w:p>
       <w:pPr>
         <w:numPr>
-          <w:numId w:val="0"/>
-        </w:numPr>
-        <w:rPr>
-          <w:rFonts w:hint="default" w:eastAsia="SimSun" w:cs="SimSun" w:asciiTheme="minorAscii" w:hAnsiTheme="minorAscii"/>
-          <w:sz w:val="20"/>
-          <w:szCs w:val="20"/>
-        </w:rPr>
-      </w:pPr>
-    </w:p>
-    <w:p>
-      <w:pPr>
-        <w:numPr>
+          <w:ilvl w:val="0"/>
+          <w:numId w:val="0"/>
+        </w:numPr>
+        <w:rPr>
+          <w:rFonts w:hint="default" w:eastAsia="SimSun" w:cs="SimSun" w:asciiTheme="minorAscii" w:hAnsiTheme="minorAscii"/>
+          <w:sz w:val="20"/>
+          <w:szCs w:val="20"/>
+        </w:rPr>
+      </w:pPr>
+    </w:p>
+    <w:p>
+      <w:pPr>
+        <w:numPr>
+          <w:ilvl w:val="0"/>
           <w:numId w:val="0"/>
         </w:numPr>
         <w:ind w:firstLine="420" w:firstLineChars="0"/>
@@ -2467,6 +2664,7 @@
     <w:p>
       <w:pPr>
         <w:numPr>
+          <w:ilvl w:val="0"/>
           <w:numId w:val="0"/>
         </w:numPr>
         <w:ind w:firstLine="420" w:firstLineChars="0"/>
@@ -2488,20 +2686,22 @@
     <w:p>
       <w:pPr>
         <w:numPr>
-          <w:numId w:val="0"/>
-        </w:numPr>
-        <w:ind w:firstLine="420" w:firstLineChars="0"/>
-        <w:rPr>
-          <w:rFonts w:hint="default" w:eastAsia="SimSun" w:cs="SimSun" w:asciiTheme="minorAscii" w:hAnsiTheme="minorAscii"/>
-          <w:sz w:val="20"/>
-          <w:szCs w:val="20"/>
-          <w:lang w:val="en-US"/>
-        </w:rPr>
-      </w:pPr>
-    </w:p>
-    <w:p>
-      <w:pPr>
-        <w:numPr>
+          <w:ilvl w:val="0"/>
+          <w:numId w:val="0"/>
+        </w:numPr>
+        <w:ind w:firstLine="420" w:firstLineChars="0"/>
+        <w:rPr>
+          <w:rFonts w:hint="default" w:eastAsia="SimSun" w:cs="SimSun" w:asciiTheme="minorAscii" w:hAnsiTheme="minorAscii"/>
+          <w:sz w:val="20"/>
+          <w:szCs w:val="20"/>
+          <w:lang w:val="en-US"/>
+        </w:rPr>
+      </w:pPr>
+    </w:p>
+    <w:p>
+      <w:pPr>
+        <w:numPr>
+          <w:ilvl w:val="0"/>
           <w:numId w:val="0"/>
         </w:numPr>
         <w:ind w:firstLine="420" w:firstLineChars="0"/>
@@ -2563,19 +2763,21 @@
     <w:p>
       <w:pPr>
         <w:numPr>
-          <w:numId w:val="0"/>
-        </w:numPr>
-        <w:ind w:firstLine="420" w:firstLineChars="0"/>
-        <w:rPr>
-          <w:rFonts w:hint="default" w:asciiTheme="minorAscii" w:hAnsiTheme="minorAscii"/>
-          <w:sz w:val="20"/>
-          <w:szCs w:val="20"/>
-        </w:rPr>
-      </w:pPr>
-    </w:p>
-    <w:p>
-      <w:pPr>
-        <w:numPr>
+          <w:ilvl w:val="0"/>
+          <w:numId w:val="0"/>
+        </w:numPr>
+        <w:ind w:firstLine="420" w:firstLineChars="0"/>
+        <w:rPr>
+          <w:rFonts w:hint="default" w:asciiTheme="minorAscii" w:hAnsiTheme="minorAscii"/>
+          <w:sz w:val="20"/>
+          <w:szCs w:val="20"/>
+        </w:rPr>
+      </w:pPr>
+    </w:p>
+    <w:p>
+      <w:pPr>
+        <w:numPr>
+          <w:ilvl w:val="0"/>
           <w:numId w:val="0"/>
         </w:numPr>
         <w:ind w:firstLine="420" w:firstLineChars="0"/>
@@ -2624,19 +2826,21 @@
     <w:p>
       <w:pPr>
         <w:numPr>
-          <w:numId w:val="0"/>
-        </w:numPr>
-        <w:ind w:firstLine="420" w:firstLineChars="0"/>
-        <w:rPr>
-          <w:rFonts w:hint="default" w:eastAsia="SimSun" w:cs="SimSun" w:asciiTheme="minorAscii" w:hAnsiTheme="minorAscii"/>
-          <w:sz w:val="20"/>
-          <w:szCs w:val="20"/>
-        </w:rPr>
-      </w:pPr>
-    </w:p>
-    <w:p>
-      <w:pPr>
-        <w:numPr>
+          <w:ilvl w:val="0"/>
+          <w:numId w:val="0"/>
+        </w:numPr>
+        <w:ind w:firstLine="420" w:firstLineChars="0"/>
+        <w:rPr>
+          <w:rFonts w:hint="default" w:eastAsia="SimSun" w:cs="SimSun" w:asciiTheme="minorAscii" w:hAnsiTheme="minorAscii"/>
+          <w:sz w:val="20"/>
+          <w:szCs w:val="20"/>
+        </w:rPr>
+      </w:pPr>
+    </w:p>
+    <w:p>
+      <w:pPr>
+        <w:numPr>
+          <w:ilvl w:val="0"/>
           <w:numId w:val="0"/>
         </w:numPr>
         <w:ind w:firstLine="420" w:firstLineChars="0"/>
@@ -2702,19 +2906,21 @@
     <w:p>
       <w:pPr>
         <w:numPr>
-          <w:numId w:val="0"/>
-        </w:numPr>
-        <w:ind w:firstLine="420" w:firstLineChars="0"/>
-        <w:rPr>
-          <w:rFonts w:hint="default" w:eastAsia="SimSun" w:cs="SimSun" w:asciiTheme="minorAscii" w:hAnsiTheme="minorAscii"/>
-          <w:sz w:val="20"/>
-          <w:szCs w:val="20"/>
-        </w:rPr>
-      </w:pPr>
-    </w:p>
-    <w:p>
-      <w:pPr>
-        <w:numPr>
+          <w:ilvl w:val="0"/>
+          <w:numId w:val="0"/>
+        </w:numPr>
+        <w:ind w:firstLine="420" w:firstLineChars="0"/>
+        <w:rPr>
+          <w:rFonts w:hint="default" w:eastAsia="SimSun" w:cs="SimSun" w:asciiTheme="minorAscii" w:hAnsiTheme="minorAscii"/>
+          <w:sz w:val="20"/>
+          <w:szCs w:val="20"/>
+        </w:rPr>
+      </w:pPr>
+    </w:p>
+    <w:p>
+      <w:pPr>
+        <w:numPr>
+          <w:ilvl w:val="0"/>
           <w:numId w:val="0"/>
         </w:numPr>
         <w:ind w:firstLine="420" w:firstLineChars="0"/>
@@ -2776,19 +2982,21 @@
     <w:p>
       <w:pPr>
         <w:numPr>
-          <w:numId w:val="0"/>
-        </w:numPr>
-        <w:ind w:firstLine="420" w:firstLineChars="0"/>
-        <w:rPr>
-          <w:rFonts w:hint="default" w:asciiTheme="minorAscii" w:hAnsiTheme="minorAscii"/>
-          <w:sz w:val="20"/>
-          <w:szCs w:val="20"/>
-        </w:rPr>
-      </w:pPr>
-    </w:p>
-    <w:p>
-      <w:pPr>
-        <w:numPr>
+          <w:ilvl w:val="0"/>
+          <w:numId w:val="0"/>
+        </w:numPr>
+        <w:ind w:firstLine="420" w:firstLineChars="0"/>
+        <w:rPr>
+          <w:rFonts w:hint="default" w:asciiTheme="minorAscii" w:hAnsiTheme="minorAscii"/>
+          <w:sz w:val="20"/>
+          <w:szCs w:val="20"/>
+        </w:rPr>
+      </w:pPr>
+    </w:p>
+    <w:p>
+      <w:pPr>
+        <w:numPr>
+          <w:ilvl w:val="0"/>
           <w:numId w:val="0"/>
         </w:numPr>
         <w:rPr>
@@ -2849,18 +3057,20 @@
     <w:p>
       <w:pPr>
         <w:numPr>
-          <w:numId w:val="0"/>
-        </w:numPr>
-        <w:rPr>
-          <w:rFonts w:hint="default" w:asciiTheme="minorAscii" w:hAnsiTheme="minorAscii"/>
-          <w:sz w:val="20"/>
-          <w:szCs w:val="20"/>
-        </w:rPr>
-      </w:pPr>
-    </w:p>
-    <w:p>
-      <w:pPr>
-        <w:numPr>
+          <w:ilvl w:val="0"/>
+          <w:numId w:val="0"/>
+        </w:numPr>
+        <w:rPr>
+          <w:rFonts w:hint="default" w:asciiTheme="minorAscii" w:hAnsiTheme="minorAscii"/>
+          <w:sz w:val="20"/>
+          <w:szCs w:val="20"/>
+        </w:rPr>
+      </w:pPr>
+    </w:p>
+    <w:p>
+      <w:pPr>
+        <w:numPr>
+          <w:ilvl w:val="0"/>
           <w:numId w:val="0"/>
         </w:numPr>
         <w:ind w:firstLine="420" w:firstLineChars="0"/>
@@ -2916,19 +3126,21 @@
     <w:p>
       <w:pPr>
         <w:numPr>
-          <w:numId w:val="0"/>
-        </w:numPr>
-        <w:ind w:firstLine="420" w:firstLineChars="0"/>
-        <w:rPr>
-          <w:rFonts w:hint="default" w:eastAsia="SimSun" w:cs="SimSun" w:asciiTheme="minorAscii" w:hAnsiTheme="minorAscii"/>
-          <w:sz w:val="20"/>
-          <w:szCs w:val="20"/>
-        </w:rPr>
-      </w:pPr>
-    </w:p>
-    <w:p>
-      <w:pPr>
-        <w:numPr>
+          <w:ilvl w:val="0"/>
+          <w:numId w:val="0"/>
+        </w:numPr>
+        <w:ind w:firstLine="420" w:firstLineChars="0"/>
+        <w:rPr>
+          <w:rFonts w:hint="default" w:eastAsia="SimSun" w:cs="SimSun" w:asciiTheme="minorAscii" w:hAnsiTheme="minorAscii"/>
+          <w:sz w:val="20"/>
+          <w:szCs w:val="20"/>
+        </w:rPr>
+      </w:pPr>
+    </w:p>
+    <w:p>
+      <w:pPr>
+        <w:numPr>
+          <w:ilvl w:val="0"/>
           <w:numId w:val="0"/>
         </w:numPr>
         <w:ind w:firstLine="420" w:firstLineChars="0"/>
@@ -2990,19 +3202,21 @@
     <w:p>
       <w:pPr>
         <w:numPr>
-          <w:numId w:val="0"/>
-        </w:numPr>
-        <w:ind w:firstLine="420" w:firstLineChars="0"/>
-        <w:rPr>
-          <w:rFonts w:hint="default" w:asciiTheme="minorAscii" w:hAnsiTheme="minorAscii"/>
-          <w:sz w:val="20"/>
-          <w:szCs w:val="20"/>
-        </w:rPr>
-      </w:pPr>
-    </w:p>
-    <w:p>
-      <w:pPr>
-        <w:numPr>
+          <w:ilvl w:val="0"/>
+          <w:numId w:val="0"/>
+        </w:numPr>
+        <w:ind w:firstLine="420" w:firstLineChars="0"/>
+        <w:rPr>
+          <w:rFonts w:hint="default" w:asciiTheme="minorAscii" w:hAnsiTheme="minorAscii"/>
+          <w:sz w:val="20"/>
+          <w:szCs w:val="20"/>
+        </w:rPr>
+      </w:pPr>
+    </w:p>
+    <w:p>
+      <w:pPr>
+        <w:numPr>
+          <w:ilvl w:val="0"/>
           <w:numId w:val="0"/>
         </w:numPr>
         <w:ind w:firstLine="420" w:firstLineChars="0"/>
@@ -3041,31 +3255,34 @@
     <w:p>
       <w:pPr>
         <w:numPr>
-          <w:numId w:val="0"/>
-        </w:numPr>
-        <w:ind w:firstLine="420" w:firstLineChars="0"/>
-        <w:rPr>
-          <w:rFonts w:hint="default" w:eastAsia="SimSun" w:cs="SimSun" w:asciiTheme="minorAscii" w:hAnsiTheme="minorAscii"/>
-          <w:sz w:val="20"/>
-          <w:szCs w:val="20"/>
-        </w:rPr>
-      </w:pPr>
-    </w:p>
-    <w:p>
-      <w:pPr>
-        <w:numPr>
-          <w:numId w:val="0"/>
-        </w:numPr>
-        <w:rPr>
-          <w:rFonts w:hint="default" w:eastAsia="SimSun" w:cs="SimSun" w:asciiTheme="minorAscii" w:hAnsiTheme="minorAscii"/>
-          <w:sz w:val="20"/>
-          <w:szCs w:val="20"/>
-        </w:rPr>
-      </w:pPr>
-    </w:p>
-    <w:p>
-      <w:pPr>
-        <w:numPr>
+          <w:ilvl w:val="0"/>
+          <w:numId w:val="0"/>
+        </w:numPr>
+        <w:ind w:firstLine="420" w:firstLineChars="0"/>
+        <w:rPr>
+          <w:rFonts w:hint="default" w:eastAsia="SimSun" w:cs="SimSun" w:asciiTheme="minorAscii" w:hAnsiTheme="minorAscii"/>
+          <w:sz w:val="20"/>
+          <w:szCs w:val="20"/>
+        </w:rPr>
+      </w:pPr>
+    </w:p>
+    <w:p>
+      <w:pPr>
+        <w:numPr>
+          <w:ilvl w:val="0"/>
+          <w:numId w:val="0"/>
+        </w:numPr>
+        <w:rPr>
+          <w:rFonts w:hint="default" w:eastAsia="SimSun" w:cs="SimSun" w:asciiTheme="minorAscii" w:hAnsiTheme="minorAscii"/>
+          <w:sz w:val="20"/>
+          <w:szCs w:val="20"/>
+        </w:rPr>
+      </w:pPr>
+    </w:p>
+    <w:p>
+      <w:pPr>
+        <w:numPr>
+          <w:ilvl w:val="0"/>
           <w:numId w:val="0"/>
         </w:numPr>
         <w:rPr>
@@ -3086,18 +3303,20 @@
     <w:p>
       <w:pPr>
         <w:numPr>
-          <w:numId w:val="0"/>
-        </w:numPr>
-        <w:rPr>
-          <w:rFonts w:hint="default" w:eastAsia="SimSun" w:cs="SimSun" w:asciiTheme="minorAscii" w:hAnsiTheme="minorAscii"/>
-          <w:sz w:val="20"/>
-          <w:szCs w:val="20"/>
-        </w:rPr>
-      </w:pPr>
-    </w:p>
-    <w:p>
-      <w:pPr>
-        <w:numPr>
+          <w:ilvl w:val="0"/>
+          <w:numId w:val="0"/>
+        </w:numPr>
+        <w:rPr>
+          <w:rFonts w:hint="default" w:eastAsia="SimSun" w:cs="SimSun" w:asciiTheme="minorAscii" w:hAnsiTheme="minorAscii"/>
+          <w:sz w:val="20"/>
+          <w:szCs w:val="20"/>
+        </w:rPr>
+      </w:pPr>
+    </w:p>
+    <w:p>
+      <w:pPr>
+        <w:numPr>
+          <w:ilvl w:val="0"/>
           <w:numId w:val="0"/>
         </w:numPr>
         <w:rPr>
@@ -3118,18 +3337,20 @@
     <w:p>
       <w:pPr>
         <w:numPr>
-          <w:numId w:val="0"/>
-        </w:numPr>
-        <w:rPr>
-          <w:rFonts w:hint="default" w:eastAsia="SimSun" w:cs="SimSun" w:asciiTheme="minorAscii" w:hAnsiTheme="minorAscii"/>
-          <w:sz w:val="20"/>
-          <w:szCs w:val="20"/>
-        </w:rPr>
-      </w:pPr>
-    </w:p>
-    <w:p>
-      <w:pPr>
-        <w:numPr>
+          <w:ilvl w:val="0"/>
+          <w:numId w:val="0"/>
+        </w:numPr>
+        <w:rPr>
+          <w:rFonts w:hint="default" w:eastAsia="SimSun" w:cs="SimSun" w:asciiTheme="minorAscii" w:hAnsiTheme="minorAscii"/>
+          <w:sz w:val="20"/>
+          <w:szCs w:val="20"/>
+        </w:rPr>
+      </w:pPr>
+    </w:p>
+    <w:p>
+      <w:pPr>
+        <w:numPr>
+          <w:ilvl w:val="0"/>
           <w:numId w:val="0"/>
         </w:numPr>
         <w:ind w:firstLine="420" w:firstLineChars="0"/>
@@ -3169,20 +3390,22 @@
     <w:p>
       <w:pPr>
         <w:numPr>
-          <w:numId w:val="0"/>
-        </w:numPr>
-        <w:ind w:firstLine="420" w:firstLineChars="0"/>
-        <w:rPr>
-          <w:rFonts w:hint="default" w:eastAsia="SimSun" w:cs="SimSun" w:asciiTheme="minorAscii" w:hAnsiTheme="minorAscii"/>
-          <w:sz w:val="20"/>
-          <w:szCs w:val="20"/>
-          <w:lang w:val="en-US"/>
-        </w:rPr>
-      </w:pPr>
-    </w:p>
-    <w:p>
-      <w:pPr>
-        <w:numPr>
+          <w:ilvl w:val="0"/>
+          <w:numId w:val="0"/>
+        </w:numPr>
+        <w:ind w:firstLine="420" w:firstLineChars="0"/>
+        <w:rPr>
+          <w:rFonts w:hint="default" w:eastAsia="SimSun" w:cs="SimSun" w:asciiTheme="minorAscii" w:hAnsiTheme="minorAscii"/>
+          <w:sz w:val="20"/>
+          <w:szCs w:val="20"/>
+          <w:lang w:val="en-US"/>
+        </w:rPr>
+      </w:pPr>
+    </w:p>
+    <w:p>
+      <w:pPr>
+        <w:numPr>
+          <w:ilvl w:val="0"/>
           <w:numId w:val="0"/>
         </w:numPr>
         <w:rPr>
@@ -3213,19 +3436,21 @@
     <w:p>
       <w:pPr>
         <w:numPr>
-          <w:numId w:val="0"/>
-        </w:numPr>
-        <w:rPr>
-          <w:rFonts w:hint="default" w:eastAsia="SimSun" w:cs="SimSun" w:asciiTheme="minorAscii" w:hAnsiTheme="minorAscii"/>
-          <w:sz w:val="20"/>
-          <w:szCs w:val="20"/>
-          <w:lang w:val="en-US"/>
-        </w:rPr>
-      </w:pPr>
-    </w:p>
-    <w:p>
-      <w:pPr>
-        <w:numPr>
+          <w:ilvl w:val="0"/>
+          <w:numId w:val="0"/>
+        </w:numPr>
+        <w:rPr>
+          <w:rFonts w:hint="default" w:eastAsia="SimSun" w:cs="SimSun" w:asciiTheme="minorAscii" w:hAnsiTheme="minorAscii"/>
+          <w:sz w:val="20"/>
+          <w:szCs w:val="20"/>
+          <w:lang w:val="en-US"/>
+        </w:rPr>
+      </w:pPr>
+    </w:p>
+    <w:p>
+      <w:pPr>
+        <w:numPr>
+          <w:ilvl w:val="0"/>
           <w:numId w:val="0"/>
         </w:numPr>
         <w:rPr>
@@ -3286,18 +3511,20 @@
     <w:p>
       <w:pPr>
         <w:numPr>
-          <w:numId w:val="0"/>
-        </w:numPr>
-        <w:rPr>
-          <w:rFonts w:hint="default" w:asciiTheme="minorAscii" w:hAnsiTheme="minorAscii"/>
-          <w:sz w:val="20"/>
-          <w:szCs w:val="20"/>
-        </w:rPr>
-      </w:pPr>
-    </w:p>
-    <w:p>
-      <w:pPr>
-        <w:numPr>
+          <w:ilvl w:val="0"/>
+          <w:numId w:val="0"/>
+        </w:numPr>
+        <w:rPr>
+          <w:rFonts w:hint="default" w:asciiTheme="minorAscii" w:hAnsiTheme="minorAscii"/>
+          <w:sz w:val="20"/>
+          <w:szCs w:val="20"/>
+        </w:rPr>
+      </w:pPr>
+    </w:p>
+    <w:p>
+      <w:pPr>
+        <w:numPr>
+          <w:ilvl w:val="0"/>
           <w:numId w:val="0"/>
         </w:numPr>
         <w:rPr>
@@ -3320,19 +3547,21 @@
     <w:p>
       <w:pPr>
         <w:numPr>
-          <w:numId w:val="0"/>
-        </w:numPr>
-        <w:rPr>
-          <w:rFonts w:hint="default" w:asciiTheme="minorAscii" w:hAnsiTheme="minorAscii"/>
-          <w:sz w:val="20"/>
-          <w:szCs w:val="20"/>
-          <w:lang w:val="en-US"/>
-        </w:rPr>
-      </w:pPr>
-    </w:p>
-    <w:p>
-      <w:pPr>
-        <w:numPr>
+          <w:ilvl w:val="0"/>
+          <w:numId w:val="0"/>
+        </w:numPr>
+        <w:rPr>
+          <w:rFonts w:hint="default" w:asciiTheme="minorAscii" w:hAnsiTheme="minorAscii"/>
+          <w:sz w:val="20"/>
+          <w:szCs w:val="20"/>
+          <w:lang w:val="en-US"/>
+        </w:rPr>
+      </w:pPr>
+    </w:p>
+    <w:p>
+      <w:pPr>
+        <w:numPr>
+          <w:ilvl w:val="0"/>
           <w:numId w:val="0"/>
         </w:numPr>
         <w:rPr>
@@ -3393,30 +3622,33 @@
     <w:p>
       <w:pPr>
         <w:numPr>
-          <w:numId w:val="0"/>
-        </w:numPr>
-        <w:rPr>
-          <w:rFonts w:hint="default" w:asciiTheme="minorAscii" w:hAnsiTheme="minorAscii"/>
-          <w:sz w:val="20"/>
-          <w:szCs w:val="20"/>
-        </w:rPr>
-      </w:pPr>
-    </w:p>
-    <w:p>
-      <w:pPr>
-        <w:numPr>
-          <w:numId w:val="0"/>
-        </w:numPr>
-        <w:rPr>
-          <w:rFonts w:hint="default" w:asciiTheme="minorAscii" w:hAnsiTheme="minorAscii"/>
-          <w:sz w:val="20"/>
-          <w:szCs w:val="20"/>
-        </w:rPr>
-      </w:pPr>
-    </w:p>
-    <w:p>
-      <w:pPr>
-        <w:numPr>
+          <w:ilvl w:val="0"/>
+          <w:numId w:val="0"/>
+        </w:numPr>
+        <w:rPr>
+          <w:rFonts w:hint="default" w:asciiTheme="minorAscii" w:hAnsiTheme="minorAscii"/>
+          <w:sz w:val="20"/>
+          <w:szCs w:val="20"/>
+        </w:rPr>
+      </w:pPr>
+    </w:p>
+    <w:p>
+      <w:pPr>
+        <w:numPr>
+          <w:ilvl w:val="0"/>
+          <w:numId w:val="0"/>
+        </w:numPr>
+        <w:rPr>
+          <w:rFonts w:hint="default" w:asciiTheme="minorAscii" w:hAnsiTheme="minorAscii"/>
+          <w:sz w:val="20"/>
+          <w:szCs w:val="20"/>
+        </w:rPr>
+      </w:pPr>
+    </w:p>
+    <w:p>
+      <w:pPr>
+        <w:numPr>
+          <w:ilvl w:val="0"/>
           <w:numId w:val="0"/>
         </w:numPr>
         <w:rPr>
@@ -3437,18 +3669,20 @@
     <w:p>
       <w:pPr>
         <w:numPr>
-          <w:numId w:val="0"/>
-        </w:numPr>
-        <w:rPr>
-          <w:rFonts w:hint="default" w:eastAsia="SimSun" w:cs="SimSun" w:asciiTheme="minorAscii" w:hAnsiTheme="minorAscii"/>
-          <w:sz w:val="20"/>
-          <w:szCs w:val="20"/>
-        </w:rPr>
-      </w:pPr>
-    </w:p>
-    <w:p>
-      <w:pPr>
-        <w:numPr>
+          <w:ilvl w:val="0"/>
+          <w:numId w:val="0"/>
+        </w:numPr>
+        <w:rPr>
+          <w:rFonts w:hint="default" w:eastAsia="SimSun" w:cs="SimSun" w:asciiTheme="minorAscii" w:hAnsiTheme="minorAscii"/>
+          <w:sz w:val="20"/>
+          <w:szCs w:val="20"/>
+        </w:rPr>
+      </w:pPr>
+    </w:p>
+    <w:p>
+      <w:pPr>
+        <w:numPr>
+          <w:ilvl w:val="0"/>
           <w:numId w:val="0"/>
         </w:numPr>
         <w:rPr>
@@ -3509,30 +3743,33 @@
     <w:p>
       <w:pPr>
         <w:numPr>
-          <w:numId w:val="0"/>
-        </w:numPr>
-        <w:rPr>
-          <w:rFonts w:hint="default" w:asciiTheme="minorAscii" w:hAnsiTheme="minorAscii"/>
-          <w:sz w:val="20"/>
-          <w:szCs w:val="20"/>
-        </w:rPr>
-      </w:pPr>
-    </w:p>
-    <w:p>
-      <w:pPr>
-        <w:numPr>
-          <w:numId w:val="0"/>
-        </w:numPr>
-        <w:rPr>
-          <w:rFonts w:hint="default" w:asciiTheme="minorAscii" w:hAnsiTheme="minorAscii"/>
-          <w:sz w:val="20"/>
-          <w:szCs w:val="20"/>
-        </w:rPr>
-      </w:pPr>
-    </w:p>
-    <w:p>
-      <w:pPr>
-        <w:numPr>
+          <w:ilvl w:val="0"/>
+          <w:numId w:val="0"/>
+        </w:numPr>
+        <w:rPr>
+          <w:rFonts w:hint="default" w:asciiTheme="minorAscii" w:hAnsiTheme="minorAscii"/>
+          <w:sz w:val="20"/>
+          <w:szCs w:val="20"/>
+        </w:rPr>
+      </w:pPr>
+    </w:p>
+    <w:p>
+      <w:pPr>
+        <w:numPr>
+          <w:ilvl w:val="0"/>
+          <w:numId w:val="0"/>
+        </w:numPr>
+        <w:rPr>
+          <w:rFonts w:hint="default" w:asciiTheme="minorAscii" w:hAnsiTheme="minorAscii"/>
+          <w:sz w:val="20"/>
+          <w:szCs w:val="20"/>
+        </w:rPr>
+      </w:pPr>
+    </w:p>
+    <w:p>
+      <w:pPr>
+        <w:numPr>
+          <w:ilvl w:val="0"/>
           <w:numId w:val="0"/>
         </w:numPr>
         <w:rPr>
@@ -3555,19 +3792,21 @@
     <w:p>
       <w:pPr>
         <w:numPr>
-          <w:numId w:val="0"/>
-        </w:numPr>
-        <w:rPr>
-          <w:rFonts w:hint="default" w:asciiTheme="minorAscii" w:hAnsiTheme="minorAscii"/>
-          <w:sz w:val="20"/>
-          <w:szCs w:val="20"/>
-          <w:lang w:val="en-US"/>
-        </w:rPr>
-      </w:pPr>
-    </w:p>
-    <w:p>
-      <w:pPr>
-        <w:numPr>
+          <w:ilvl w:val="0"/>
+          <w:numId w:val="0"/>
+        </w:numPr>
+        <w:rPr>
+          <w:rFonts w:hint="default" w:asciiTheme="minorAscii" w:hAnsiTheme="minorAscii"/>
+          <w:sz w:val="20"/>
+          <w:szCs w:val="20"/>
+          <w:lang w:val="en-US"/>
+        </w:rPr>
+      </w:pPr>
+    </w:p>
+    <w:p>
+      <w:pPr>
+        <w:numPr>
+          <w:ilvl w:val="0"/>
           <w:numId w:val="0"/>
         </w:numPr>
         <w:ind w:firstLine="420" w:firstLineChars="0"/>
@@ -3625,19 +3864,21 @@
     <w:p>
       <w:pPr>
         <w:numPr>
-          <w:numId w:val="0"/>
-        </w:numPr>
-        <w:ind w:firstLine="420" w:firstLineChars="0"/>
-        <w:rPr>
-          <w:rFonts w:hint="default" w:eastAsia="SimSun" w:cs="SimSun" w:asciiTheme="minorAscii" w:hAnsiTheme="minorAscii"/>
-          <w:sz w:val="20"/>
-          <w:szCs w:val="20"/>
-        </w:rPr>
-      </w:pPr>
-    </w:p>
-    <w:p>
-      <w:pPr>
-        <w:numPr>
+          <w:ilvl w:val="0"/>
+          <w:numId w:val="0"/>
+        </w:numPr>
+        <w:ind w:firstLine="420" w:firstLineChars="0"/>
+        <w:rPr>
+          <w:rFonts w:hint="default" w:eastAsia="SimSun" w:cs="SimSun" w:asciiTheme="minorAscii" w:hAnsiTheme="minorAscii"/>
+          <w:sz w:val="20"/>
+          <w:szCs w:val="20"/>
+        </w:rPr>
+      </w:pPr>
+    </w:p>
+    <w:p>
+      <w:pPr>
+        <w:numPr>
+          <w:ilvl w:val="0"/>
           <w:numId w:val="0"/>
         </w:numPr>
         <w:ind w:firstLine="420" w:firstLineChars="0"/>
@@ -3699,19 +3940,21 @@
     <w:p>
       <w:pPr>
         <w:numPr>
-          <w:numId w:val="0"/>
-        </w:numPr>
-        <w:ind w:firstLine="420" w:firstLineChars="0"/>
-        <w:rPr>
-          <w:rFonts w:hint="default" w:asciiTheme="minorAscii" w:hAnsiTheme="minorAscii"/>
-          <w:sz w:val="20"/>
-          <w:szCs w:val="20"/>
-        </w:rPr>
-      </w:pPr>
-    </w:p>
-    <w:p>
-      <w:pPr>
-        <w:numPr>
+          <w:ilvl w:val="0"/>
+          <w:numId w:val="0"/>
+        </w:numPr>
+        <w:ind w:firstLine="420" w:firstLineChars="0"/>
+        <w:rPr>
+          <w:rFonts w:hint="default" w:asciiTheme="minorAscii" w:hAnsiTheme="minorAscii"/>
+          <w:sz w:val="20"/>
+          <w:szCs w:val="20"/>
+        </w:rPr>
+      </w:pPr>
+    </w:p>
+    <w:p>
+      <w:pPr>
+        <w:numPr>
+          <w:ilvl w:val="0"/>
           <w:numId w:val="0"/>
         </w:numPr>
         <w:ind w:left="420" w:leftChars="0" w:firstLine="420" w:firstLineChars="0"/>
@@ -3733,6 +3976,7 @@
     <w:p>
       <w:pPr>
         <w:numPr>
+          <w:ilvl w:val="0"/>
           <w:numId w:val="0"/>
         </w:numPr>
         <w:ind w:left="420" w:leftChars="0" w:firstLine="420" w:firstLineChars="0"/>
@@ -3746,6 +3990,7 @@
     <w:p>
       <w:pPr>
         <w:numPr>
+          <w:ilvl w:val="0"/>
           <w:numId w:val="0"/>
         </w:numPr>
         <w:ind w:left="420" w:leftChars="0" w:firstLine="420" w:firstLineChars="0"/>
@@ -3807,6 +4052,7 @@
     <w:p>
       <w:pPr>
         <w:numPr>
+          <w:ilvl w:val="0"/>
           <w:numId w:val="0"/>
         </w:numPr>
         <w:ind w:left="420" w:leftChars="0" w:firstLine="420" w:firstLineChars="0"/>
@@ -3885,6 +4131,7 @@
     <w:p>
       <w:pPr>
         <w:numPr>
+          <w:ilvl w:val="0"/>
           <w:numId w:val="0"/>
         </w:numPr>
         <w:rPr>
@@ -3905,18 +4152,20 @@
     <w:p>
       <w:pPr>
         <w:numPr>
-          <w:numId w:val="0"/>
-        </w:numPr>
-        <w:rPr>
-          <w:rFonts w:hint="default" w:eastAsia="SimSun" w:cs="SimSun" w:asciiTheme="minorAscii" w:hAnsiTheme="minorAscii"/>
-          <w:sz w:val="20"/>
-          <w:szCs w:val="20"/>
-        </w:rPr>
-      </w:pPr>
-    </w:p>
-    <w:p>
-      <w:pPr>
-        <w:numPr>
+          <w:ilvl w:val="0"/>
+          <w:numId w:val="0"/>
+        </w:numPr>
+        <w:rPr>
+          <w:rFonts w:hint="default" w:eastAsia="SimSun" w:cs="SimSun" w:asciiTheme="minorAscii" w:hAnsiTheme="minorAscii"/>
+          <w:sz w:val="20"/>
+          <w:szCs w:val="20"/>
+        </w:rPr>
+      </w:pPr>
+    </w:p>
+    <w:p>
+      <w:pPr>
+        <w:numPr>
+          <w:ilvl w:val="0"/>
           <w:numId w:val="0"/>
         </w:numPr>
         <w:ind w:firstLine="420" w:firstLineChars="0"/>
@@ -3947,19 +4196,21 @@
     <w:p>
       <w:pPr>
         <w:numPr>
-          <w:numId w:val="0"/>
-        </w:numPr>
-        <w:ind w:firstLine="420" w:firstLineChars="0"/>
-        <w:rPr>
-          <w:rFonts w:hint="default" w:eastAsia="SimSun" w:cs="SimSun" w:asciiTheme="minorAscii" w:hAnsiTheme="minorAscii"/>
-          <w:sz w:val="20"/>
-          <w:szCs w:val="20"/>
-        </w:rPr>
-      </w:pPr>
-    </w:p>
-    <w:p>
-      <w:pPr>
-        <w:numPr>
+          <w:ilvl w:val="0"/>
+          <w:numId w:val="0"/>
+        </w:numPr>
+        <w:ind w:firstLine="420" w:firstLineChars="0"/>
+        <w:rPr>
+          <w:rFonts w:hint="default" w:eastAsia="SimSun" w:cs="SimSun" w:asciiTheme="minorAscii" w:hAnsiTheme="minorAscii"/>
+          <w:sz w:val="20"/>
+          <w:szCs w:val="20"/>
+        </w:rPr>
+      </w:pPr>
+    </w:p>
+    <w:p>
+      <w:pPr>
+        <w:numPr>
+          <w:ilvl w:val="0"/>
           <w:numId w:val="0"/>
         </w:numPr>
         <w:rPr>
@@ -4020,33 +4271,36 @@
     <w:p>
       <w:pPr>
         <w:numPr>
-          <w:numId w:val="0"/>
-        </w:numPr>
-        <w:ind w:firstLine="420" w:firstLineChars="0"/>
-        <w:rPr>
-          <w:rFonts w:hint="default" w:asciiTheme="minorAscii" w:hAnsiTheme="minorAscii"/>
-          <w:sz w:val="20"/>
-          <w:szCs w:val="20"/>
-        </w:rPr>
-      </w:pPr>
-    </w:p>
-    <w:p>
-      <w:pPr>
-        <w:numPr>
-          <w:numId w:val="0"/>
-        </w:numPr>
-        <w:ind w:firstLine="420" w:firstLineChars="0"/>
-        <w:rPr>
-          <w:rFonts w:hint="default" w:asciiTheme="minorAscii" w:hAnsiTheme="minorAscii"/>
-          <w:sz w:val="20"/>
-          <w:szCs w:val="20"/>
-          <w:lang w:val="en-US"/>
-        </w:rPr>
-      </w:pPr>
-    </w:p>
-    <w:p>
-      <w:pPr>
-        <w:numPr>
+          <w:ilvl w:val="0"/>
+          <w:numId w:val="0"/>
+        </w:numPr>
+        <w:ind w:firstLine="420" w:firstLineChars="0"/>
+        <w:rPr>
+          <w:rFonts w:hint="default" w:asciiTheme="minorAscii" w:hAnsiTheme="minorAscii"/>
+          <w:sz w:val="20"/>
+          <w:szCs w:val="20"/>
+        </w:rPr>
+      </w:pPr>
+    </w:p>
+    <w:p>
+      <w:pPr>
+        <w:numPr>
+          <w:ilvl w:val="0"/>
+          <w:numId w:val="0"/>
+        </w:numPr>
+        <w:ind w:firstLine="420" w:firstLineChars="0"/>
+        <w:rPr>
+          <w:rFonts w:hint="default" w:asciiTheme="minorAscii" w:hAnsiTheme="minorAscii"/>
+          <w:sz w:val="20"/>
+          <w:szCs w:val="20"/>
+          <w:lang w:val="en-US"/>
+        </w:rPr>
+      </w:pPr>
+    </w:p>
+    <w:p>
+      <w:pPr>
+        <w:numPr>
+          <w:ilvl w:val="0"/>
           <w:numId w:val="0"/>
         </w:numPr>
         <w:rPr>
@@ -4069,19 +4323,21 @@
     <w:p>
       <w:pPr>
         <w:numPr>
-          <w:numId w:val="0"/>
-        </w:numPr>
-        <w:rPr>
-          <w:rFonts w:hint="default" w:asciiTheme="minorAscii" w:hAnsiTheme="minorAscii"/>
-          <w:sz w:val="20"/>
-          <w:szCs w:val="20"/>
-          <w:lang w:val="en-US"/>
-        </w:rPr>
-      </w:pPr>
-    </w:p>
-    <w:p>
-      <w:pPr>
-        <w:numPr>
+          <w:ilvl w:val="0"/>
+          <w:numId w:val="0"/>
+        </w:numPr>
+        <w:rPr>
+          <w:rFonts w:hint="default" w:asciiTheme="minorAscii" w:hAnsiTheme="minorAscii"/>
+          <w:sz w:val="20"/>
+          <w:szCs w:val="20"/>
+          <w:lang w:val="en-US"/>
+        </w:rPr>
+      </w:pPr>
+    </w:p>
+    <w:p>
+      <w:pPr>
+        <w:numPr>
+          <w:ilvl w:val="0"/>
           <w:numId w:val="0"/>
         </w:numPr>
         <w:rPr>
@@ -4129,32 +4385,35 @@
     <w:p>
       <w:pPr>
         <w:numPr>
-          <w:numId w:val="0"/>
-        </w:numPr>
-        <w:rPr>
-          <w:rFonts w:hint="default" w:eastAsia="SimSun" w:cs="SimSun" w:asciiTheme="minorAscii" w:hAnsiTheme="minorAscii"/>
-          <w:sz w:val="20"/>
-          <w:szCs w:val="20"/>
-          <w:lang w:val="en-US"/>
-        </w:rPr>
-      </w:pPr>
-    </w:p>
-    <w:p>
-      <w:pPr>
-        <w:numPr>
-          <w:numId w:val="0"/>
-        </w:numPr>
-        <w:rPr>
-          <w:rFonts w:hint="default" w:eastAsia="SimSun" w:cs="SimSun" w:asciiTheme="minorAscii" w:hAnsiTheme="minorAscii"/>
-          <w:sz w:val="20"/>
-          <w:szCs w:val="20"/>
-          <w:lang w:val="en-US"/>
-        </w:rPr>
-      </w:pPr>
-    </w:p>
-    <w:p>
-      <w:pPr>
-        <w:numPr>
+          <w:ilvl w:val="0"/>
+          <w:numId w:val="0"/>
+        </w:numPr>
+        <w:rPr>
+          <w:rFonts w:hint="default" w:eastAsia="SimSun" w:cs="SimSun" w:asciiTheme="minorAscii" w:hAnsiTheme="minorAscii"/>
+          <w:sz w:val="20"/>
+          <w:szCs w:val="20"/>
+          <w:lang w:val="en-US"/>
+        </w:rPr>
+      </w:pPr>
+    </w:p>
+    <w:p>
+      <w:pPr>
+        <w:numPr>
+          <w:ilvl w:val="0"/>
+          <w:numId w:val="0"/>
+        </w:numPr>
+        <w:rPr>
+          <w:rFonts w:hint="default" w:eastAsia="SimSun" w:cs="SimSun" w:asciiTheme="minorAscii" w:hAnsiTheme="minorAscii"/>
+          <w:sz w:val="20"/>
+          <w:szCs w:val="20"/>
+          <w:lang w:val="en-US"/>
+        </w:rPr>
+      </w:pPr>
+    </w:p>
+    <w:p>
+      <w:pPr>
+        <w:numPr>
+          <w:ilvl w:val="0"/>
           <w:numId w:val="0"/>
         </w:numPr>
         <w:rPr>
@@ -4175,18 +4434,20 @@
     <w:p>
       <w:pPr>
         <w:numPr>
-          <w:numId w:val="0"/>
-        </w:numPr>
-        <w:rPr>
-          <w:rFonts w:hint="default" w:eastAsia="SimSun" w:cs="SimSun" w:asciiTheme="minorAscii" w:hAnsiTheme="minorAscii"/>
-          <w:sz w:val="20"/>
-          <w:szCs w:val="20"/>
-        </w:rPr>
-      </w:pPr>
-    </w:p>
-    <w:p>
-      <w:pPr>
-        <w:numPr>
+          <w:ilvl w:val="0"/>
+          <w:numId w:val="0"/>
+        </w:numPr>
+        <w:rPr>
+          <w:rFonts w:hint="default" w:eastAsia="SimSun" w:cs="SimSun" w:asciiTheme="minorAscii" w:hAnsiTheme="minorAscii"/>
+          <w:sz w:val="20"/>
+          <w:szCs w:val="20"/>
+        </w:rPr>
+      </w:pPr>
+    </w:p>
+    <w:p>
+      <w:pPr>
+        <w:numPr>
+          <w:ilvl w:val="0"/>
           <w:numId w:val="0"/>
         </w:numPr>
         <w:ind w:firstLine="420" w:firstLineChars="0"/>
@@ -4208,6 +4469,7 @@
     <w:p>
       <w:pPr>
         <w:numPr>
+          <w:ilvl w:val="0"/>
           <w:numId w:val="0"/>
         </w:numPr>
         <w:ind w:firstLine="420" w:firstLineChars="0"/>
@@ -4233,17 +4495,7 @@
           <w:sz w:val="20"/>
           <w:szCs w:val="20"/>
         </w:rPr>
-        <w:t>r</w:t>
-      </w:r>
-      <w:r>
-        <w:rPr>
-          <w:rFonts w:hint="default" w:eastAsia="SimSun" w:cs="SimSun" w:asciiTheme="minorAscii" w:hAnsiTheme="minorAscii"/>
-          <w:b/>
-          <w:bCs/>
-          <w:sz w:val="20"/>
-          <w:szCs w:val="20"/>
-        </w:rPr>
-        <w:t>andom element</w:t>
+        <w:t>random element</w:t>
       </w:r>
       <w:r>
         <w:rPr>
@@ -4257,6 +4509,7 @@
     <w:p>
       <w:pPr>
         <w:numPr>
+          <w:ilvl w:val="0"/>
           <w:numId w:val="0"/>
         </w:numPr>
         <w:rPr>
@@ -4317,18 +4570,20 @@
     <w:p>
       <w:pPr>
         <w:numPr>
-          <w:numId w:val="0"/>
-        </w:numPr>
-        <w:rPr>
-          <w:rFonts w:hint="default" w:asciiTheme="minorAscii" w:hAnsiTheme="minorAscii"/>
-          <w:sz w:val="20"/>
-          <w:szCs w:val="20"/>
-        </w:rPr>
-      </w:pPr>
-    </w:p>
-    <w:p>
-      <w:pPr>
-        <w:numPr>
+          <w:ilvl w:val="0"/>
+          <w:numId w:val="0"/>
+        </w:numPr>
+        <w:rPr>
+          <w:rFonts w:hint="default" w:asciiTheme="minorAscii" w:hAnsiTheme="minorAscii"/>
+          <w:sz w:val="20"/>
+          <w:szCs w:val="20"/>
+        </w:rPr>
+      </w:pPr>
+    </w:p>
+    <w:p>
+      <w:pPr>
+        <w:numPr>
+          <w:ilvl w:val="0"/>
           <w:numId w:val="0"/>
         </w:numPr>
         <w:rPr>
@@ -4351,32 +4606,35 @@
     <w:p>
       <w:pPr>
         <w:numPr>
-          <w:numId w:val="0"/>
-        </w:numPr>
-        <w:rPr>
-          <w:rFonts w:hint="default" w:asciiTheme="minorAscii" w:hAnsiTheme="minorAscii"/>
-          <w:sz w:val="20"/>
-          <w:szCs w:val="20"/>
-          <w:lang w:val="en-US"/>
-        </w:rPr>
-      </w:pPr>
-    </w:p>
-    <w:p>
-      <w:pPr>
-        <w:numPr>
-          <w:numId w:val="0"/>
-        </w:numPr>
-        <w:rPr>
-          <w:rFonts w:hint="default" w:asciiTheme="minorAscii" w:hAnsiTheme="minorAscii"/>
-          <w:sz w:val="20"/>
-          <w:szCs w:val="20"/>
-          <w:lang w:val="en-US"/>
-        </w:rPr>
-      </w:pPr>
-    </w:p>
-    <w:p>
-      <w:pPr>
-        <w:numPr>
+          <w:ilvl w:val="0"/>
+          <w:numId w:val="0"/>
+        </w:numPr>
+        <w:rPr>
+          <w:rFonts w:hint="default" w:asciiTheme="minorAscii" w:hAnsiTheme="minorAscii"/>
+          <w:sz w:val="20"/>
+          <w:szCs w:val="20"/>
+          <w:lang w:val="en-US"/>
+        </w:rPr>
+      </w:pPr>
+    </w:p>
+    <w:p>
+      <w:pPr>
+        <w:numPr>
+          <w:ilvl w:val="0"/>
+          <w:numId w:val="0"/>
+        </w:numPr>
+        <w:rPr>
+          <w:rFonts w:hint="default" w:asciiTheme="minorAscii" w:hAnsiTheme="minorAscii"/>
+          <w:sz w:val="20"/>
+          <w:szCs w:val="20"/>
+          <w:lang w:val="en-US"/>
+        </w:rPr>
+      </w:pPr>
+    </w:p>
+    <w:p>
+      <w:pPr>
+        <w:numPr>
+          <w:ilvl w:val="0"/>
           <w:numId w:val="0"/>
         </w:numPr>
         <w:rPr>
@@ -4397,18 +4655,20 @@
     <w:p>
       <w:pPr>
         <w:numPr>
-          <w:numId w:val="0"/>
-        </w:numPr>
-        <w:rPr>
-          <w:rFonts w:hint="default" w:eastAsia="SimSun" w:cs="SimSun" w:asciiTheme="minorAscii" w:hAnsiTheme="minorAscii"/>
-          <w:sz w:val="20"/>
-          <w:szCs w:val="20"/>
-        </w:rPr>
-      </w:pPr>
-    </w:p>
-    <w:p>
-      <w:pPr>
-        <w:numPr>
+          <w:ilvl w:val="0"/>
+          <w:numId w:val="0"/>
+        </w:numPr>
+        <w:rPr>
+          <w:rFonts w:hint="default" w:eastAsia="SimSun" w:cs="SimSun" w:asciiTheme="minorAscii" w:hAnsiTheme="minorAscii"/>
+          <w:sz w:val="20"/>
+          <w:szCs w:val="20"/>
+        </w:rPr>
+      </w:pPr>
+    </w:p>
+    <w:p>
+      <w:pPr>
+        <w:numPr>
+          <w:ilvl w:val="0"/>
           <w:numId w:val="0"/>
         </w:numPr>
         <w:ind w:firstLine="420" w:firstLineChars="0"/>
@@ -4449,6 +4709,7 @@
     <w:p>
       <w:pPr>
         <w:numPr>
+          <w:ilvl w:val="0"/>
           <w:numId w:val="0"/>
         </w:numPr>
         <w:ind w:firstLine="420" w:firstLineChars="0"/>
@@ -4504,19 +4765,21 @@
     <w:p>
       <w:pPr>
         <w:numPr>
-          <w:numId w:val="0"/>
-        </w:numPr>
-        <w:ind w:firstLine="420" w:firstLineChars="0"/>
-        <w:rPr>
-          <w:rFonts w:hint="default" w:eastAsia="SimSun" w:cs="SimSun" w:asciiTheme="minorAscii" w:hAnsiTheme="minorAscii"/>
-          <w:sz w:val="20"/>
-          <w:szCs w:val="20"/>
-        </w:rPr>
-      </w:pPr>
-    </w:p>
-    <w:p>
-      <w:pPr>
-        <w:numPr>
+          <w:ilvl w:val="0"/>
+          <w:numId w:val="0"/>
+        </w:numPr>
+        <w:ind w:firstLine="420" w:firstLineChars="0"/>
+        <w:rPr>
+          <w:rFonts w:hint="default" w:eastAsia="SimSun" w:cs="SimSun" w:asciiTheme="minorAscii" w:hAnsiTheme="minorAscii"/>
+          <w:sz w:val="20"/>
+          <w:szCs w:val="20"/>
+        </w:rPr>
+      </w:pPr>
+    </w:p>
+    <w:p>
+      <w:pPr>
+        <w:numPr>
+          <w:ilvl w:val="0"/>
           <w:numId w:val="0"/>
         </w:numPr>
         <w:rPr>
@@ -4539,19 +4802,21 @@
     <w:p>
       <w:pPr>
         <w:numPr>
-          <w:numId w:val="0"/>
-        </w:numPr>
-        <w:rPr>
-          <w:rFonts w:hint="default" w:eastAsia="SimSun" w:cs="SimSun" w:asciiTheme="minorAscii" w:hAnsiTheme="minorAscii"/>
-          <w:sz w:val="20"/>
-          <w:szCs w:val="20"/>
-          <w:lang w:val="en-US"/>
-        </w:rPr>
-      </w:pPr>
-    </w:p>
-    <w:p>
-      <w:pPr>
-        <w:numPr>
+          <w:ilvl w:val="0"/>
+          <w:numId w:val="0"/>
+        </w:numPr>
+        <w:rPr>
+          <w:rFonts w:hint="default" w:eastAsia="SimSun" w:cs="SimSun" w:asciiTheme="minorAscii" w:hAnsiTheme="minorAscii"/>
+          <w:sz w:val="20"/>
+          <w:szCs w:val="20"/>
+          <w:lang w:val="en-US"/>
+        </w:rPr>
+      </w:pPr>
+    </w:p>
+    <w:p>
+      <w:pPr>
+        <w:numPr>
+          <w:ilvl w:val="0"/>
           <w:numId w:val="0"/>
         </w:numPr>
         <w:rPr>
@@ -4612,30 +4877,33 @@
     <w:p>
       <w:pPr>
         <w:numPr>
-          <w:numId w:val="0"/>
-        </w:numPr>
-        <w:rPr>
-          <w:rFonts w:hint="default" w:asciiTheme="minorAscii" w:hAnsiTheme="minorAscii"/>
-          <w:sz w:val="20"/>
-          <w:szCs w:val="20"/>
-        </w:rPr>
-      </w:pPr>
-    </w:p>
-    <w:p>
-      <w:pPr>
-        <w:numPr>
-          <w:numId w:val="0"/>
-        </w:numPr>
-        <w:rPr>
-          <w:rFonts w:hint="default" w:asciiTheme="minorAscii" w:hAnsiTheme="minorAscii"/>
-          <w:sz w:val="20"/>
-          <w:szCs w:val="20"/>
-        </w:rPr>
-      </w:pPr>
-    </w:p>
-    <w:p>
-      <w:pPr>
-        <w:numPr>
+          <w:ilvl w:val="0"/>
+          <w:numId w:val="0"/>
+        </w:numPr>
+        <w:rPr>
+          <w:rFonts w:hint="default" w:asciiTheme="minorAscii" w:hAnsiTheme="minorAscii"/>
+          <w:sz w:val="20"/>
+          <w:szCs w:val="20"/>
+        </w:rPr>
+      </w:pPr>
+    </w:p>
+    <w:p>
+      <w:pPr>
+        <w:numPr>
+          <w:ilvl w:val="0"/>
+          <w:numId w:val="0"/>
+        </w:numPr>
+        <w:rPr>
+          <w:rFonts w:hint="default" w:asciiTheme="minorAscii" w:hAnsiTheme="minorAscii"/>
+          <w:sz w:val="20"/>
+          <w:szCs w:val="20"/>
+        </w:rPr>
+      </w:pPr>
+    </w:p>
+    <w:p>
+      <w:pPr>
+        <w:numPr>
+          <w:ilvl w:val="0"/>
           <w:numId w:val="0"/>
         </w:numPr>
         <w:rPr>
@@ -4658,19 +4926,21 @@
     <w:p>
       <w:pPr>
         <w:numPr>
-          <w:numId w:val="0"/>
-        </w:numPr>
-        <w:rPr>
-          <w:rFonts w:hint="default" w:asciiTheme="minorAscii" w:hAnsiTheme="minorAscii"/>
-          <w:sz w:val="20"/>
-          <w:szCs w:val="20"/>
-          <w:lang w:val="en-US"/>
-        </w:rPr>
-      </w:pPr>
-    </w:p>
-    <w:p>
-      <w:pPr>
-        <w:numPr>
+          <w:ilvl w:val="0"/>
+          <w:numId w:val="0"/>
+        </w:numPr>
+        <w:rPr>
+          <w:rFonts w:hint="default" w:asciiTheme="minorAscii" w:hAnsiTheme="minorAscii"/>
+          <w:sz w:val="20"/>
+          <w:szCs w:val="20"/>
+          <w:lang w:val="en-US"/>
+        </w:rPr>
+      </w:pPr>
+    </w:p>
+    <w:p>
+      <w:pPr>
+        <w:numPr>
+          <w:ilvl w:val="0"/>
           <w:numId w:val="0"/>
         </w:numPr>
         <w:ind w:firstLine="420" w:firstLineChars="0"/>
@@ -4709,33 +4979,36 @@
     <w:p>
       <w:pPr>
         <w:numPr>
-          <w:numId w:val="0"/>
-        </w:numPr>
-        <w:ind w:firstLine="420" w:firstLineChars="0"/>
-        <w:rPr>
-          <w:rFonts w:hint="default" w:eastAsia="SimSun" w:cs="SimSun" w:asciiTheme="minorAscii" w:hAnsiTheme="minorAscii"/>
-          <w:sz w:val="20"/>
-          <w:szCs w:val="20"/>
-          <w:lang w:val="en-US"/>
-        </w:rPr>
-      </w:pPr>
-    </w:p>
-    <w:p>
-      <w:pPr>
-        <w:numPr>
-          <w:numId w:val="0"/>
-        </w:numPr>
-        <w:rPr>
-          <w:rFonts w:hint="default" w:eastAsia="SimSun" w:cs="SimSun" w:asciiTheme="minorAscii" w:hAnsiTheme="minorAscii"/>
-          <w:sz w:val="20"/>
-          <w:szCs w:val="20"/>
-          <w:lang w:val="en-US"/>
-        </w:rPr>
-      </w:pPr>
-    </w:p>
-    <w:p>
-      <w:pPr>
-        <w:numPr>
+          <w:ilvl w:val="0"/>
+          <w:numId w:val="0"/>
+        </w:numPr>
+        <w:ind w:firstLine="420" w:firstLineChars="0"/>
+        <w:rPr>
+          <w:rFonts w:hint="default" w:eastAsia="SimSun" w:cs="SimSun" w:asciiTheme="minorAscii" w:hAnsiTheme="minorAscii"/>
+          <w:sz w:val="20"/>
+          <w:szCs w:val="20"/>
+          <w:lang w:val="en-US"/>
+        </w:rPr>
+      </w:pPr>
+    </w:p>
+    <w:p>
+      <w:pPr>
+        <w:numPr>
+          <w:ilvl w:val="0"/>
+          <w:numId w:val="0"/>
+        </w:numPr>
+        <w:rPr>
+          <w:rFonts w:hint="default" w:eastAsia="SimSun" w:cs="SimSun" w:asciiTheme="minorAscii" w:hAnsiTheme="minorAscii"/>
+          <w:sz w:val="20"/>
+          <w:szCs w:val="20"/>
+          <w:lang w:val="en-US"/>
+        </w:rPr>
+      </w:pPr>
+    </w:p>
+    <w:p>
+      <w:pPr>
+        <w:numPr>
+          <w:ilvl w:val="0"/>
           <w:numId w:val="0"/>
         </w:numPr>
         <w:rPr>
@@ -4758,19 +5031,21 @@
     <w:p>
       <w:pPr>
         <w:numPr>
-          <w:numId w:val="0"/>
-        </w:numPr>
-        <w:rPr>
-          <w:rFonts w:hint="default" w:eastAsia="SimSun" w:cs="SimSun" w:asciiTheme="minorAscii" w:hAnsiTheme="minorAscii"/>
-          <w:sz w:val="20"/>
-          <w:szCs w:val="20"/>
-          <w:lang w:val="en-US"/>
-        </w:rPr>
-      </w:pPr>
-    </w:p>
-    <w:p>
-      <w:pPr>
-        <w:numPr>
+          <w:ilvl w:val="0"/>
+          <w:numId w:val="0"/>
+        </w:numPr>
+        <w:rPr>
+          <w:rFonts w:hint="default" w:eastAsia="SimSun" w:cs="SimSun" w:asciiTheme="minorAscii" w:hAnsiTheme="minorAscii"/>
+          <w:sz w:val="20"/>
+          <w:szCs w:val="20"/>
+          <w:lang w:val="en-US"/>
+        </w:rPr>
+      </w:pPr>
+    </w:p>
+    <w:p>
+      <w:pPr>
+        <w:numPr>
+          <w:ilvl w:val="0"/>
           <w:numId w:val="0"/>
         </w:numPr>
         <w:ind w:firstLine="420" w:firstLineChars="0"/>
@@ -4794,6 +5069,7 @@
     <w:p>
       <w:pPr>
         <w:numPr>
+          <w:ilvl w:val="0"/>
           <w:numId w:val="0"/>
         </w:numPr>
         <w:ind w:firstLine="420" w:firstLineChars="0"/>
@@ -4817,6 +5093,7 @@
     <w:p>
       <w:pPr>
         <w:numPr>
+          <w:ilvl w:val="0"/>
           <w:numId w:val="0"/>
         </w:numPr>
         <w:ind w:firstLine="420" w:firstLineChars="0"/>
@@ -4887,6 +5164,7 @@
     <w:p>
       <w:pPr>
         <w:numPr>
+          <w:ilvl w:val="0"/>
           <w:numId w:val="0"/>
         </w:numPr>
         <w:ind w:firstLine="420" w:firstLineChars="0"/>
@@ -4909,32 +5187,35 @@
     <w:p>
       <w:pPr>
         <w:numPr>
-          <w:numId w:val="0"/>
-        </w:numPr>
-        <w:ind w:firstLine="420" w:firstLineChars="0"/>
-        <w:rPr>
-          <w:rFonts w:hint="default" w:eastAsia="SimSun" w:cs="SimSun" w:asciiTheme="minorAscii" w:hAnsiTheme="minorAscii"/>
-          <w:sz w:val="20"/>
-          <w:szCs w:val="20"/>
-          <w:lang w:val="en-US"/>
-        </w:rPr>
-      </w:pPr>
-    </w:p>
-    <w:p>
-      <w:pPr>
-        <w:numPr>
-          <w:numId w:val="0"/>
-        </w:numPr>
-        <w:rPr>
-          <w:rFonts w:hint="default" w:eastAsia="SimSun" w:cs="SimSun" w:asciiTheme="minorAscii" w:hAnsiTheme="minorAscii"/>
-          <w:sz w:val="20"/>
-          <w:szCs w:val="20"/>
-        </w:rPr>
-      </w:pPr>
-    </w:p>
-    <w:p>
-      <w:pPr>
-        <w:numPr>
+          <w:ilvl w:val="0"/>
+          <w:numId w:val="0"/>
+        </w:numPr>
+        <w:ind w:firstLine="420" w:firstLineChars="0"/>
+        <w:rPr>
+          <w:rFonts w:hint="default" w:eastAsia="SimSun" w:cs="SimSun" w:asciiTheme="minorAscii" w:hAnsiTheme="minorAscii"/>
+          <w:sz w:val="20"/>
+          <w:szCs w:val="20"/>
+          <w:lang w:val="en-US"/>
+        </w:rPr>
+      </w:pPr>
+    </w:p>
+    <w:p>
+      <w:pPr>
+        <w:numPr>
+          <w:ilvl w:val="0"/>
+          <w:numId w:val="0"/>
+        </w:numPr>
+        <w:rPr>
+          <w:rFonts w:hint="default" w:eastAsia="SimSun" w:cs="SimSun" w:asciiTheme="minorAscii" w:hAnsiTheme="minorAscii"/>
+          <w:sz w:val="20"/>
+          <w:szCs w:val="20"/>
+        </w:rPr>
+      </w:pPr>
+    </w:p>
+    <w:p>
+      <w:pPr>
+        <w:numPr>
+          <w:ilvl w:val="0"/>
           <w:numId w:val="0"/>
         </w:numPr>
         <w:rPr>
@@ -4955,18 +5236,20 @@
     <w:p>
       <w:pPr>
         <w:numPr>
-          <w:numId w:val="0"/>
-        </w:numPr>
-        <w:rPr>
-          <w:rFonts w:hint="default" w:eastAsia="SimSun" w:cs="SimSun" w:asciiTheme="minorAscii" w:hAnsiTheme="minorAscii"/>
-          <w:sz w:val="20"/>
-          <w:szCs w:val="20"/>
-        </w:rPr>
-      </w:pPr>
-    </w:p>
-    <w:p>
-      <w:pPr>
-        <w:numPr>
+          <w:ilvl w:val="0"/>
+          <w:numId w:val="0"/>
+        </w:numPr>
+        <w:rPr>
+          <w:rFonts w:hint="default" w:eastAsia="SimSun" w:cs="SimSun" w:asciiTheme="minorAscii" w:hAnsiTheme="minorAscii"/>
+          <w:sz w:val="20"/>
+          <w:szCs w:val="20"/>
+        </w:rPr>
+      </w:pPr>
+    </w:p>
+    <w:p>
+      <w:pPr>
+        <w:numPr>
+          <w:ilvl w:val="0"/>
           <w:numId w:val="0"/>
         </w:numPr>
         <w:ind w:firstLine="420" w:firstLineChars="0"/>
@@ -5011,8 +5294,6 @@
         </w:rPr>
         <w:t>It is therefore common, in optimized sorting implementations, to use a hybrid approach, with a divide-and-conquer algorithm used until the size of a subsequence falls below some threshold (perhaps 50 elements); insertion-sort can be directly invoked upon portions with length below the threshold.</w:t>
       </w:r>
-      <w:bookmarkStart w:id="0" w:name="_GoBack"/>
-      <w:bookmarkEnd w:id="0"/>
     </w:p>
     <w:sectPr>
       <w:pgSz w:w="11906" w:h="16838"/>

</xml_diff>